<commit_message>
Updated scripts for pre-final patient data (waiting for controls to be processed; all data collected)
</commit_message>
<xml_diff>
--- a/results/tables/CSI_online_subject_RT_by_session.docx
+++ b/results/tables/CSI_online_subject_RT_by_session.docx
@@ -15,7 +15,7 @@
         <w:gridCol w:w="1259"/>
         <w:gridCol w:w="1137"/>
         <w:gridCol w:w="1015"/>
-        <w:gridCol w:w="1137"/>
+        <w:gridCol w:w="1015"/>
       </w:tblGrid>
       <w:tr>
         <w:trPr>
@@ -314,123 +314,123 @@
                 <w:szCs w:val="22"/>
                 <w:color w:val="000000"/>
               </w:rPr>
-              <w:t xml:space="preserve">129.00</w:t>
-            </w:r>
-          </w:p>
-        </w:tc>
-        <w:tc>
-          <w:tcPr>
-            <w:tcBorders/>
-            <w:shd w:val="clear" w:color="auto" w:fill="FFFFFF"/>
-            <w:tcMar>
-              <w:top w:w="0" w:type="dxa"/>
-              <w:bottom w:w="0" w:type="dxa"/>
-              <w:left w:w="0" w:type="dxa"/>
-              <w:right w:w="0" w:type="dxa"/>
-            </w:tcMar>
-            <w:vAlign w:val="top"/>
-          </w:tcPr>
-          <w:p>
-            <w:pPr>
-              <w:jc w:val="right"/>
-              <w:spacing w:after="120" w:before="120" w:line="240"/>
-              <w:ind w:firstLine="0" w:left="120" w:right="120"/>
-            </w:pPr>
-            <w:r xmlns:w="http://schemas.openxmlformats.org/wordprocessingml/2006/main" xmlns:wp="http://schemas.openxmlformats.org/drawingml/2006/wordprocessingDrawing" xmlns:r="http://schemas.openxmlformats.org/officeDocument/2006/relationships" xmlns:w14="http://schemas.microsoft.com/office/word/2010/wordml">
-              <w:rPr>
-                <w:rFonts w:ascii="Helvetica" w:hAnsi="Helvetica" w:eastAsia="Helvetica" w:cs="Helvetica"/>
-                <w:sz w:val="22"/>
-                <w:szCs w:val="22"/>
-                <w:color w:val="000000"/>
-              </w:rPr>
-              <w:t xml:space="preserve">1410.56</w:t>
-            </w:r>
-          </w:p>
-        </w:tc>
-        <w:tc>
-          <w:tcPr>
-            <w:tcBorders/>
-            <w:shd w:val="clear" w:color="auto" w:fill="FFFFFF"/>
-            <w:tcMar>
-              <w:top w:w="0" w:type="dxa"/>
-              <w:bottom w:w="0" w:type="dxa"/>
-              <w:left w:w="0" w:type="dxa"/>
-              <w:right w:w="0" w:type="dxa"/>
-            </w:tcMar>
-            <w:vAlign w:val="top"/>
-          </w:tcPr>
-          <w:p>
-            <w:pPr>
-              <w:jc w:val="right"/>
-              <w:spacing w:after="120" w:before="120" w:line="240"/>
-              <w:ind w:firstLine="0" w:left="120" w:right="120"/>
-            </w:pPr>
-            <w:r xmlns:w="http://schemas.openxmlformats.org/wordprocessingml/2006/main" xmlns:wp="http://schemas.openxmlformats.org/drawingml/2006/wordprocessingDrawing" xmlns:r="http://schemas.openxmlformats.org/officeDocument/2006/relationships" xmlns:w14="http://schemas.microsoft.com/office/word/2010/wordml">
-              <w:rPr>
-                <w:rFonts w:ascii="Helvetica" w:hAnsi="Helvetica" w:eastAsia="Helvetica" w:cs="Helvetica"/>
-                <w:sz w:val="22"/>
-                <w:szCs w:val="22"/>
-                <w:color w:val="000000"/>
-              </w:rPr>
-              <w:t xml:space="preserve">452.78</w:t>
-            </w:r>
-          </w:p>
-        </w:tc>
-        <w:tc>
-          <w:tcPr>
-            <w:tcBorders/>
-            <w:shd w:val="clear" w:color="auto" w:fill="FFFFFF"/>
-            <w:tcMar>
-              <w:top w:w="0" w:type="dxa"/>
-              <w:bottom w:w="0" w:type="dxa"/>
-              <w:left w:w="0" w:type="dxa"/>
-              <w:right w:w="0" w:type="dxa"/>
-            </w:tcMar>
-            <w:vAlign w:val="top"/>
-          </w:tcPr>
-          <w:p>
-            <w:pPr>
-              <w:jc w:val="right"/>
-              <w:spacing w:after="120" w:before="120" w:line="240"/>
-              <w:ind w:firstLine="0" w:left="120" w:right="120"/>
-            </w:pPr>
-            <w:r xmlns:w="http://schemas.openxmlformats.org/wordprocessingml/2006/main" xmlns:wp="http://schemas.openxmlformats.org/drawingml/2006/wordprocessingDrawing" xmlns:r="http://schemas.openxmlformats.org/officeDocument/2006/relationships" xmlns:w14="http://schemas.microsoft.com/office/word/2010/wordml">
-              <w:rPr>
-                <w:rFonts w:ascii="Helvetica" w:hAnsi="Helvetica" w:eastAsia="Helvetica" w:cs="Helvetica"/>
-                <w:sz w:val="22"/>
-                <w:szCs w:val="22"/>
-                <w:color w:val="000000"/>
-              </w:rPr>
-              <w:t xml:space="preserve">39.87</w:t>
-            </w:r>
-          </w:p>
-        </w:tc>
-        <w:tc>
-          <w:tcPr>
-            <w:tcBorders/>
-            <w:shd w:val="clear" w:color="auto" w:fill="FFFFFF"/>
-            <w:tcMar>
-              <w:top w:w="0" w:type="dxa"/>
-              <w:bottom w:w="0" w:type="dxa"/>
-              <w:left w:w="0" w:type="dxa"/>
-              <w:right w:w="0" w:type="dxa"/>
-            </w:tcMar>
-            <w:vAlign w:val="top"/>
-          </w:tcPr>
-          <w:p>
-            <w:pPr>
-              <w:jc w:val="right"/>
-              <w:spacing w:after="120" w:before="120" w:line="240"/>
-              <w:ind w:firstLine="0" w:left="120" w:right="120"/>
-            </w:pPr>
-            <w:r xmlns:w="http://schemas.openxmlformats.org/wordprocessingml/2006/main" xmlns:wp="http://schemas.openxmlformats.org/drawingml/2006/wordprocessingDrawing" xmlns:r="http://schemas.openxmlformats.org/officeDocument/2006/relationships" xmlns:w14="http://schemas.microsoft.com/office/word/2010/wordml">
-              <w:rPr>
-                <w:rFonts w:ascii="Helvetica" w:hAnsi="Helvetica" w:eastAsia="Helvetica" w:cs="Helvetica"/>
-                <w:sz w:val="22"/>
-                <w:szCs w:val="22"/>
-                <w:color w:val="000000"/>
-              </w:rPr>
-              <w:t xml:space="preserve">78.88</w:t>
+              <w:t xml:space="preserve">356.00</w:t>
+            </w:r>
+          </w:p>
+        </w:tc>
+        <w:tc>
+          <w:tcPr>
+            <w:tcBorders/>
+            <w:shd w:val="clear" w:color="auto" w:fill="FFFFFF"/>
+            <w:tcMar>
+              <w:top w:w="0" w:type="dxa"/>
+              <w:bottom w:w="0" w:type="dxa"/>
+              <w:left w:w="0" w:type="dxa"/>
+              <w:right w:w="0" w:type="dxa"/>
+            </w:tcMar>
+            <w:vAlign w:val="top"/>
+          </w:tcPr>
+          <w:p>
+            <w:pPr>
+              <w:jc w:val="right"/>
+              <w:spacing w:after="120" w:before="120" w:line="240"/>
+              <w:ind w:firstLine="0" w:left="120" w:right="120"/>
+            </w:pPr>
+            <w:r xmlns:w="http://schemas.openxmlformats.org/wordprocessingml/2006/main" xmlns:wp="http://schemas.openxmlformats.org/drawingml/2006/wordprocessingDrawing" xmlns:r="http://schemas.openxmlformats.org/officeDocument/2006/relationships" xmlns:w14="http://schemas.microsoft.com/office/word/2010/wordml">
+              <w:rPr>
+                <w:rFonts w:ascii="Helvetica" w:hAnsi="Helvetica" w:eastAsia="Helvetica" w:cs="Helvetica"/>
+                <w:sz w:val="22"/>
+                <w:szCs w:val="22"/>
+                <w:color w:val="000000"/>
+              </w:rPr>
+              <w:t xml:space="preserve">1378.04</w:t>
+            </w:r>
+          </w:p>
+        </w:tc>
+        <w:tc>
+          <w:tcPr>
+            <w:tcBorders/>
+            <w:shd w:val="clear" w:color="auto" w:fill="FFFFFF"/>
+            <w:tcMar>
+              <w:top w:w="0" w:type="dxa"/>
+              <w:bottom w:w="0" w:type="dxa"/>
+              <w:left w:w="0" w:type="dxa"/>
+              <w:right w:w="0" w:type="dxa"/>
+            </w:tcMar>
+            <w:vAlign w:val="top"/>
+          </w:tcPr>
+          <w:p>
+            <w:pPr>
+              <w:jc w:val="right"/>
+              <w:spacing w:after="120" w:before="120" w:line="240"/>
+              <w:ind w:firstLine="0" w:left="120" w:right="120"/>
+            </w:pPr>
+            <w:r xmlns:w="http://schemas.openxmlformats.org/wordprocessingml/2006/main" xmlns:wp="http://schemas.openxmlformats.org/drawingml/2006/wordprocessingDrawing" xmlns:r="http://schemas.openxmlformats.org/officeDocument/2006/relationships" xmlns:w14="http://schemas.microsoft.com/office/word/2010/wordml">
+              <w:rPr>
+                <w:rFonts w:ascii="Helvetica" w:hAnsi="Helvetica" w:eastAsia="Helvetica" w:cs="Helvetica"/>
+                <w:sz w:val="22"/>
+                <w:szCs w:val="22"/>
+                <w:color w:val="000000"/>
+              </w:rPr>
+              <w:t xml:space="preserve">463.47</w:t>
+            </w:r>
+          </w:p>
+        </w:tc>
+        <w:tc>
+          <w:tcPr>
+            <w:tcBorders/>
+            <w:shd w:val="clear" w:color="auto" w:fill="FFFFFF"/>
+            <w:tcMar>
+              <w:top w:w="0" w:type="dxa"/>
+              <w:bottom w:w="0" w:type="dxa"/>
+              <w:left w:w="0" w:type="dxa"/>
+              <w:right w:w="0" w:type="dxa"/>
+            </w:tcMar>
+            <w:vAlign w:val="top"/>
+          </w:tcPr>
+          <w:p>
+            <w:pPr>
+              <w:jc w:val="right"/>
+              <w:spacing w:after="120" w:before="120" w:line="240"/>
+              <w:ind w:firstLine="0" w:left="120" w:right="120"/>
+            </w:pPr>
+            <w:r xmlns:w="http://schemas.openxmlformats.org/wordprocessingml/2006/main" xmlns:wp="http://schemas.openxmlformats.org/drawingml/2006/wordprocessingDrawing" xmlns:r="http://schemas.openxmlformats.org/officeDocument/2006/relationships" xmlns:w14="http://schemas.microsoft.com/office/word/2010/wordml">
+              <w:rPr>
+                <w:rFonts w:ascii="Helvetica" w:hAnsi="Helvetica" w:eastAsia="Helvetica" w:cs="Helvetica"/>
+                <w:sz w:val="22"/>
+                <w:szCs w:val="22"/>
+                <w:color w:val="000000"/>
+              </w:rPr>
+              <w:t xml:space="preserve">24.56</w:t>
+            </w:r>
+          </w:p>
+        </w:tc>
+        <w:tc>
+          <w:tcPr>
+            <w:tcBorders/>
+            <w:shd w:val="clear" w:color="auto" w:fill="FFFFFF"/>
+            <w:tcMar>
+              <w:top w:w="0" w:type="dxa"/>
+              <w:bottom w:w="0" w:type="dxa"/>
+              <w:left w:w="0" w:type="dxa"/>
+              <w:right w:w="0" w:type="dxa"/>
+            </w:tcMar>
+            <w:vAlign w:val="top"/>
+          </w:tcPr>
+          <w:p>
+            <w:pPr>
+              <w:jc w:val="right"/>
+              <w:spacing w:after="120" w:before="120" w:line="240"/>
+              <w:ind w:firstLine="0" w:left="120" w:right="120"/>
+            </w:pPr>
+            <w:r xmlns:w="http://schemas.openxmlformats.org/wordprocessingml/2006/main" xmlns:wp="http://schemas.openxmlformats.org/drawingml/2006/wordprocessingDrawing" xmlns:r="http://schemas.openxmlformats.org/officeDocument/2006/relationships" xmlns:w14="http://schemas.microsoft.com/office/word/2010/wordml">
+              <w:rPr>
+                <w:rFonts w:ascii="Helvetica" w:hAnsi="Helvetica" w:eastAsia="Helvetica" w:cs="Helvetica"/>
+                <w:sz w:val="22"/>
+                <w:szCs w:val="22"/>
+                <w:color w:val="000000"/>
+              </w:rPr>
+              <w:t xml:space="preserve">48.31</w:t>
             </w:r>
           </w:p>
         </w:tc>
@@ -523,123 +523,123 @@
                 <w:szCs w:val="22"/>
                 <w:color w:val="000000"/>
               </w:rPr>
-              <w:t xml:space="preserve">127.00</w:t>
-            </w:r>
-          </w:p>
-        </w:tc>
-        <w:tc>
-          <w:tcPr>
-            <w:tcBorders/>
-            <w:shd w:val="clear" w:color="auto" w:fill="FFFFFF"/>
-            <w:tcMar>
-              <w:top w:w="0" w:type="dxa"/>
-              <w:bottom w:w="0" w:type="dxa"/>
-              <w:left w:w="0" w:type="dxa"/>
-              <w:right w:w="0" w:type="dxa"/>
-            </w:tcMar>
-            <w:vAlign w:val="top"/>
-          </w:tcPr>
-          <w:p>
-            <w:pPr>
-              <w:jc w:val="right"/>
-              <w:spacing w:after="120" w:before="120" w:line="240"/>
-              <w:ind w:firstLine="0" w:left="120" w:right="120"/>
-            </w:pPr>
-            <w:r xmlns:w="http://schemas.openxmlformats.org/wordprocessingml/2006/main" xmlns:wp="http://schemas.openxmlformats.org/drawingml/2006/wordprocessingDrawing" xmlns:r="http://schemas.openxmlformats.org/officeDocument/2006/relationships" xmlns:w14="http://schemas.microsoft.com/office/word/2010/wordml">
-              <w:rPr>
-                <w:rFonts w:ascii="Helvetica" w:hAnsi="Helvetica" w:eastAsia="Helvetica" w:cs="Helvetica"/>
-                <w:sz w:val="22"/>
-                <w:szCs w:val="22"/>
-                <w:color w:val="000000"/>
-              </w:rPr>
-              <w:t xml:space="preserve">1482.64</w:t>
-            </w:r>
-          </w:p>
-        </w:tc>
-        <w:tc>
-          <w:tcPr>
-            <w:tcBorders/>
-            <w:shd w:val="clear" w:color="auto" w:fill="FFFFFF"/>
-            <w:tcMar>
-              <w:top w:w="0" w:type="dxa"/>
-              <w:bottom w:w="0" w:type="dxa"/>
-              <w:left w:w="0" w:type="dxa"/>
-              <w:right w:w="0" w:type="dxa"/>
-            </w:tcMar>
-            <w:vAlign w:val="top"/>
-          </w:tcPr>
-          <w:p>
-            <w:pPr>
-              <w:jc w:val="right"/>
-              <w:spacing w:after="120" w:before="120" w:line="240"/>
-              <w:ind w:firstLine="0" w:left="120" w:right="120"/>
-            </w:pPr>
-            <w:r xmlns:w="http://schemas.openxmlformats.org/wordprocessingml/2006/main" xmlns:wp="http://schemas.openxmlformats.org/drawingml/2006/wordprocessingDrawing" xmlns:r="http://schemas.openxmlformats.org/officeDocument/2006/relationships" xmlns:w14="http://schemas.microsoft.com/office/word/2010/wordml">
-              <w:rPr>
-                <w:rFonts w:ascii="Helvetica" w:hAnsi="Helvetica" w:eastAsia="Helvetica" w:cs="Helvetica"/>
-                <w:sz w:val="22"/>
-                <w:szCs w:val="22"/>
-                <w:color w:val="000000"/>
-              </w:rPr>
-              <w:t xml:space="preserve">559.80</w:t>
-            </w:r>
-          </w:p>
-        </w:tc>
-        <w:tc>
-          <w:tcPr>
-            <w:tcBorders/>
-            <w:shd w:val="clear" w:color="auto" w:fill="FFFFFF"/>
-            <w:tcMar>
-              <w:top w:w="0" w:type="dxa"/>
-              <w:bottom w:w="0" w:type="dxa"/>
-              <w:left w:w="0" w:type="dxa"/>
-              <w:right w:w="0" w:type="dxa"/>
-            </w:tcMar>
-            <w:vAlign w:val="top"/>
-          </w:tcPr>
-          <w:p>
-            <w:pPr>
-              <w:jc w:val="right"/>
-              <w:spacing w:after="120" w:before="120" w:line="240"/>
-              <w:ind w:firstLine="0" w:left="120" w:right="120"/>
-            </w:pPr>
-            <w:r xmlns:w="http://schemas.openxmlformats.org/wordprocessingml/2006/main" xmlns:wp="http://schemas.openxmlformats.org/drawingml/2006/wordprocessingDrawing" xmlns:r="http://schemas.openxmlformats.org/officeDocument/2006/relationships" xmlns:w14="http://schemas.microsoft.com/office/word/2010/wordml">
-              <w:rPr>
-                <w:rFonts w:ascii="Helvetica" w:hAnsi="Helvetica" w:eastAsia="Helvetica" w:cs="Helvetica"/>
-                <w:sz w:val="22"/>
-                <w:szCs w:val="22"/>
-                <w:color w:val="000000"/>
-              </w:rPr>
-              <w:t xml:space="preserve">49.67</w:t>
-            </w:r>
-          </w:p>
-        </w:tc>
-        <w:tc>
-          <w:tcPr>
-            <w:tcBorders/>
-            <w:shd w:val="clear" w:color="auto" w:fill="FFFFFF"/>
-            <w:tcMar>
-              <w:top w:w="0" w:type="dxa"/>
-              <w:bottom w:w="0" w:type="dxa"/>
-              <w:left w:w="0" w:type="dxa"/>
-              <w:right w:w="0" w:type="dxa"/>
-            </w:tcMar>
-            <w:vAlign w:val="top"/>
-          </w:tcPr>
-          <w:p>
-            <w:pPr>
-              <w:jc w:val="right"/>
-              <w:spacing w:after="120" w:before="120" w:line="240"/>
-              <w:ind w:firstLine="0" w:left="120" w:right="120"/>
-            </w:pPr>
-            <w:r xmlns:w="http://schemas.openxmlformats.org/wordprocessingml/2006/main" xmlns:wp="http://schemas.openxmlformats.org/drawingml/2006/wordprocessingDrawing" xmlns:r="http://schemas.openxmlformats.org/officeDocument/2006/relationships" xmlns:w14="http://schemas.microsoft.com/office/word/2010/wordml">
-              <w:rPr>
-                <w:rFonts w:ascii="Helvetica" w:hAnsi="Helvetica" w:eastAsia="Helvetica" w:cs="Helvetica"/>
-                <w:sz w:val="22"/>
-                <w:szCs w:val="22"/>
-                <w:color w:val="000000"/>
-              </w:rPr>
-              <w:t xml:space="preserve">98.30</w:t>
+              <w:t xml:space="preserve">335.00</w:t>
+            </w:r>
+          </w:p>
+        </w:tc>
+        <w:tc>
+          <w:tcPr>
+            <w:tcBorders/>
+            <w:shd w:val="clear" w:color="auto" w:fill="FFFFFF"/>
+            <w:tcMar>
+              <w:top w:w="0" w:type="dxa"/>
+              <w:bottom w:w="0" w:type="dxa"/>
+              <w:left w:w="0" w:type="dxa"/>
+              <w:right w:w="0" w:type="dxa"/>
+            </w:tcMar>
+            <w:vAlign w:val="top"/>
+          </w:tcPr>
+          <w:p>
+            <w:pPr>
+              <w:jc w:val="right"/>
+              <w:spacing w:after="120" w:before="120" w:line="240"/>
+              <w:ind w:firstLine="0" w:left="120" w:right="120"/>
+            </w:pPr>
+            <w:r xmlns:w="http://schemas.openxmlformats.org/wordprocessingml/2006/main" xmlns:wp="http://schemas.openxmlformats.org/drawingml/2006/wordprocessingDrawing" xmlns:r="http://schemas.openxmlformats.org/officeDocument/2006/relationships" xmlns:w14="http://schemas.microsoft.com/office/word/2010/wordml">
+              <w:rPr>
+                <w:rFonts w:ascii="Helvetica" w:hAnsi="Helvetica" w:eastAsia="Helvetica" w:cs="Helvetica"/>
+                <w:sz w:val="22"/>
+                <w:szCs w:val="22"/>
+                <w:color w:val="000000"/>
+              </w:rPr>
+              <w:t xml:space="preserve">1459.54</w:t>
+            </w:r>
+          </w:p>
+        </w:tc>
+        <w:tc>
+          <w:tcPr>
+            <w:tcBorders/>
+            <w:shd w:val="clear" w:color="auto" w:fill="FFFFFF"/>
+            <w:tcMar>
+              <w:top w:w="0" w:type="dxa"/>
+              <w:bottom w:w="0" w:type="dxa"/>
+              <w:left w:w="0" w:type="dxa"/>
+              <w:right w:w="0" w:type="dxa"/>
+            </w:tcMar>
+            <w:vAlign w:val="top"/>
+          </w:tcPr>
+          <w:p>
+            <w:pPr>
+              <w:jc w:val="right"/>
+              <w:spacing w:after="120" w:before="120" w:line="240"/>
+              <w:ind w:firstLine="0" w:left="120" w:right="120"/>
+            </w:pPr>
+            <w:r xmlns:w="http://schemas.openxmlformats.org/wordprocessingml/2006/main" xmlns:wp="http://schemas.openxmlformats.org/drawingml/2006/wordprocessingDrawing" xmlns:r="http://schemas.openxmlformats.org/officeDocument/2006/relationships" xmlns:w14="http://schemas.microsoft.com/office/word/2010/wordml">
+              <w:rPr>
+                <w:rFonts w:ascii="Helvetica" w:hAnsi="Helvetica" w:eastAsia="Helvetica" w:cs="Helvetica"/>
+                <w:sz w:val="22"/>
+                <w:szCs w:val="22"/>
+                <w:color w:val="000000"/>
+              </w:rPr>
+              <w:t xml:space="preserve">543.54</w:t>
+            </w:r>
+          </w:p>
+        </w:tc>
+        <w:tc>
+          <w:tcPr>
+            <w:tcBorders/>
+            <w:shd w:val="clear" w:color="auto" w:fill="FFFFFF"/>
+            <w:tcMar>
+              <w:top w:w="0" w:type="dxa"/>
+              <w:bottom w:w="0" w:type="dxa"/>
+              <w:left w:w="0" w:type="dxa"/>
+              <w:right w:w="0" w:type="dxa"/>
+            </w:tcMar>
+            <w:vAlign w:val="top"/>
+          </w:tcPr>
+          <w:p>
+            <w:pPr>
+              <w:jc w:val="right"/>
+              <w:spacing w:after="120" w:before="120" w:line="240"/>
+              <w:ind w:firstLine="0" w:left="120" w:right="120"/>
+            </w:pPr>
+            <w:r xmlns:w="http://schemas.openxmlformats.org/wordprocessingml/2006/main" xmlns:wp="http://schemas.openxmlformats.org/drawingml/2006/wordprocessingDrawing" xmlns:r="http://schemas.openxmlformats.org/officeDocument/2006/relationships" xmlns:w14="http://schemas.microsoft.com/office/word/2010/wordml">
+              <w:rPr>
+                <w:rFonts w:ascii="Helvetica" w:hAnsi="Helvetica" w:eastAsia="Helvetica" w:cs="Helvetica"/>
+                <w:sz w:val="22"/>
+                <w:szCs w:val="22"/>
+                <w:color w:val="000000"/>
+              </w:rPr>
+              <w:t xml:space="preserve">29.70</w:t>
+            </w:r>
+          </w:p>
+        </w:tc>
+        <w:tc>
+          <w:tcPr>
+            <w:tcBorders/>
+            <w:shd w:val="clear" w:color="auto" w:fill="FFFFFF"/>
+            <w:tcMar>
+              <w:top w:w="0" w:type="dxa"/>
+              <w:bottom w:w="0" w:type="dxa"/>
+              <w:left w:w="0" w:type="dxa"/>
+              <w:right w:w="0" w:type="dxa"/>
+            </w:tcMar>
+            <w:vAlign w:val="top"/>
+          </w:tcPr>
+          <w:p>
+            <w:pPr>
+              <w:jc w:val="right"/>
+              <w:spacing w:after="120" w:before="120" w:line="240"/>
+              <w:ind w:firstLine="0" w:left="120" w:right="120"/>
+            </w:pPr>
+            <w:r xmlns:w="http://schemas.openxmlformats.org/wordprocessingml/2006/main" xmlns:wp="http://schemas.openxmlformats.org/drawingml/2006/wordprocessingDrawing" xmlns:r="http://schemas.openxmlformats.org/officeDocument/2006/relationships" xmlns:w14="http://schemas.microsoft.com/office/word/2010/wordml">
+              <w:rPr>
+                <w:rFonts w:ascii="Helvetica" w:hAnsi="Helvetica" w:eastAsia="Helvetica" w:cs="Helvetica"/>
+                <w:sz w:val="22"/>
+                <w:szCs w:val="22"/>
+                <w:color w:val="000000"/>
+              </w:rPr>
+              <w:t xml:space="preserve">58.42</w:t>
             </w:r>
           </w:p>
         </w:tc>
@@ -732,123 +732,123 @@
                 <w:szCs w:val="22"/>
                 <w:color w:val="000000"/>
               </w:rPr>
-              <w:t xml:space="preserve">123.00</w:t>
-            </w:r>
-          </w:p>
-        </w:tc>
-        <w:tc>
-          <w:tcPr>
-            <w:tcBorders/>
-            <w:shd w:val="clear" w:color="auto" w:fill="FFFFFF"/>
-            <w:tcMar>
-              <w:top w:w="0" w:type="dxa"/>
-              <w:bottom w:w="0" w:type="dxa"/>
-              <w:left w:w="0" w:type="dxa"/>
-              <w:right w:w="0" w:type="dxa"/>
-            </w:tcMar>
-            <w:vAlign w:val="top"/>
-          </w:tcPr>
-          <w:p>
-            <w:pPr>
-              <w:jc w:val="right"/>
-              <w:spacing w:after="120" w:before="120" w:line="240"/>
-              <w:ind w:firstLine="0" w:left="120" w:right="120"/>
-            </w:pPr>
-            <w:r xmlns:w="http://schemas.openxmlformats.org/wordprocessingml/2006/main" xmlns:wp="http://schemas.openxmlformats.org/drawingml/2006/wordprocessingDrawing" xmlns:r="http://schemas.openxmlformats.org/officeDocument/2006/relationships" xmlns:w14="http://schemas.microsoft.com/office/word/2010/wordml">
-              <w:rPr>
-                <w:rFonts w:ascii="Helvetica" w:hAnsi="Helvetica" w:eastAsia="Helvetica" w:cs="Helvetica"/>
-                <w:sz w:val="22"/>
-                <w:szCs w:val="22"/>
-                <w:color w:val="000000"/>
-              </w:rPr>
-              <w:t xml:space="preserve">1471.44</w:t>
-            </w:r>
-          </w:p>
-        </w:tc>
-        <w:tc>
-          <w:tcPr>
-            <w:tcBorders/>
-            <w:shd w:val="clear" w:color="auto" w:fill="FFFFFF"/>
-            <w:tcMar>
-              <w:top w:w="0" w:type="dxa"/>
-              <w:bottom w:w="0" w:type="dxa"/>
-              <w:left w:w="0" w:type="dxa"/>
-              <w:right w:w="0" w:type="dxa"/>
-            </w:tcMar>
-            <w:vAlign w:val="top"/>
-          </w:tcPr>
-          <w:p>
-            <w:pPr>
-              <w:jc w:val="right"/>
-              <w:spacing w:after="120" w:before="120" w:line="240"/>
-              <w:ind w:firstLine="0" w:left="120" w:right="120"/>
-            </w:pPr>
-            <w:r xmlns:w="http://schemas.openxmlformats.org/wordprocessingml/2006/main" xmlns:wp="http://schemas.openxmlformats.org/drawingml/2006/wordprocessingDrawing" xmlns:r="http://schemas.openxmlformats.org/officeDocument/2006/relationships" xmlns:w14="http://schemas.microsoft.com/office/word/2010/wordml">
-              <w:rPr>
-                <w:rFonts w:ascii="Helvetica" w:hAnsi="Helvetica" w:eastAsia="Helvetica" w:cs="Helvetica"/>
-                <w:sz w:val="22"/>
-                <w:szCs w:val="22"/>
-                <w:color w:val="000000"/>
-              </w:rPr>
-              <w:t xml:space="preserve">457.34</w:t>
-            </w:r>
-          </w:p>
-        </w:tc>
-        <w:tc>
-          <w:tcPr>
-            <w:tcBorders/>
-            <w:shd w:val="clear" w:color="auto" w:fill="FFFFFF"/>
-            <w:tcMar>
-              <w:top w:w="0" w:type="dxa"/>
-              <w:bottom w:w="0" w:type="dxa"/>
-              <w:left w:w="0" w:type="dxa"/>
-              <w:right w:w="0" w:type="dxa"/>
-            </w:tcMar>
-            <w:vAlign w:val="top"/>
-          </w:tcPr>
-          <w:p>
-            <w:pPr>
-              <w:jc w:val="right"/>
-              <w:spacing w:after="120" w:before="120" w:line="240"/>
-              <w:ind w:firstLine="0" w:left="120" w:right="120"/>
-            </w:pPr>
-            <w:r xmlns:w="http://schemas.openxmlformats.org/wordprocessingml/2006/main" xmlns:wp="http://schemas.openxmlformats.org/drawingml/2006/wordprocessingDrawing" xmlns:r="http://schemas.openxmlformats.org/officeDocument/2006/relationships" xmlns:w14="http://schemas.microsoft.com/office/word/2010/wordml">
-              <w:rPr>
-                <w:rFonts w:ascii="Helvetica" w:hAnsi="Helvetica" w:eastAsia="Helvetica" w:cs="Helvetica"/>
-                <w:sz w:val="22"/>
-                <w:szCs w:val="22"/>
-                <w:color w:val="000000"/>
-              </w:rPr>
-              <w:t xml:space="preserve">41.24</w:t>
-            </w:r>
-          </w:p>
-        </w:tc>
-        <w:tc>
-          <w:tcPr>
-            <w:tcBorders/>
-            <w:shd w:val="clear" w:color="auto" w:fill="FFFFFF"/>
-            <w:tcMar>
-              <w:top w:w="0" w:type="dxa"/>
-              <w:bottom w:w="0" w:type="dxa"/>
-              <w:left w:w="0" w:type="dxa"/>
-              <w:right w:w="0" w:type="dxa"/>
-            </w:tcMar>
-            <w:vAlign w:val="top"/>
-          </w:tcPr>
-          <w:p>
-            <w:pPr>
-              <w:jc w:val="right"/>
-              <w:spacing w:after="120" w:before="120" w:line="240"/>
-              <w:ind w:firstLine="0" w:left="120" w:right="120"/>
-            </w:pPr>
-            <w:r xmlns:w="http://schemas.openxmlformats.org/wordprocessingml/2006/main" xmlns:wp="http://schemas.openxmlformats.org/drawingml/2006/wordprocessingDrawing" xmlns:r="http://schemas.openxmlformats.org/officeDocument/2006/relationships" xmlns:w14="http://schemas.microsoft.com/office/word/2010/wordml">
-              <w:rPr>
-                <w:rFonts w:ascii="Helvetica" w:hAnsi="Helvetica" w:eastAsia="Helvetica" w:cs="Helvetica"/>
-                <w:sz w:val="22"/>
-                <w:szCs w:val="22"/>
-                <w:color w:val="000000"/>
-              </w:rPr>
-              <w:t xml:space="preserve">81.63</w:t>
+              <w:t xml:space="preserve">331.00</w:t>
+            </w:r>
+          </w:p>
+        </w:tc>
+        <w:tc>
+          <w:tcPr>
+            <w:tcBorders/>
+            <w:shd w:val="clear" w:color="auto" w:fill="FFFFFF"/>
+            <w:tcMar>
+              <w:top w:w="0" w:type="dxa"/>
+              <w:bottom w:w="0" w:type="dxa"/>
+              <w:left w:w="0" w:type="dxa"/>
+              <w:right w:w="0" w:type="dxa"/>
+            </w:tcMar>
+            <w:vAlign w:val="top"/>
+          </w:tcPr>
+          <w:p>
+            <w:pPr>
+              <w:jc w:val="right"/>
+              <w:spacing w:after="120" w:before="120" w:line="240"/>
+              <w:ind w:firstLine="0" w:left="120" w:right="120"/>
+            </w:pPr>
+            <w:r xmlns:w="http://schemas.openxmlformats.org/wordprocessingml/2006/main" xmlns:wp="http://schemas.openxmlformats.org/drawingml/2006/wordprocessingDrawing" xmlns:r="http://schemas.openxmlformats.org/officeDocument/2006/relationships" xmlns:w14="http://schemas.microsoft.com/office/word/2010/wordml">
+              <w:rPr>
+                <w:rFonts w:ascii="Helvetica" w:hAnsi="Helvetica" w:eastAsia="Helvetica" w:cs="Helvetica"/>
+                <w:sz w:val="22"/>
+                <w:szCs w:val="22"/>
+                <w:color w:val="000000"/>
+              </w:rPr>
+              <w:t xml:space="preserve">1475.11</w:t>
+            </w:r>
+          </w:p>
+        </w:tc>
+        <w:tc>
+          <w:tcPr>
+            <w:tcBorders/>
+            <w:shd w:val="clear" w:color="auto" w:fill="FFFFFF"/>
+            <w:tcMar>
+              <w:top w:w="0" w:type="dxa"/>
+              <w:bottom w:w="0" w:type="dxa"/>
+              <w:left w:w="0" w:type="dxa"/>
+              <w:right w:w="0" w:type="dxa"/>
+            </w:tcMar>
+            <w:vAlign w:val="top"/>
+          </w:tcPr>
+          <w:p>
+            <w:pPr>
+              <w:jc w:val="right"/>
+              <w:spacing w:after="120" w:before="120" w:line="240"/>
+              <w:ind w:firstLine="0" w:left="120" w:right="120"/>
+            </w:pPr>
+            <w:r xmlns:w="http://schemas.openxmlformats.org/wordprocessingml/2006/main" xmlns:wp="http://schemas.openxmlformats.org/drawingml/2006/wordprocessingDrawing" xmlns:r="http://schemas.openxmlformats.org/officeDocument/2006/relationships" xmlns:w14="http://schemas.microsoft.com/office/word/2010/wordml">
+              <w:rPr>
+                <w:rFonts w:ascii="Helvetica" w:hAnsi="Helvetica" w:eastAsia="Helvetica" w:cs="Helvetica"/>
+                <w:sz w:val="22"/>
+                <w:szCs w:val="22"/>
+                <w:color w:val="000000"/>
+              </w:rPr>
+              <w:t xml:space="preserve">521.24</w:t>
+            </w:r>
+          </w:p>
+        </w:tc>
+        <w:tc>
+          <w:tcPr>
+            <w:tcBorders/>
+            <w:shd w:val="clear" w:color="auto" w:fill="FFFFFF"/>
+            <w:tcMar>
+              <w:top w:w="0" w:type="dxa"/>
+              <w:bottom w:w="0" w:type="dxa"/>
+              <w:left w:w="0" w:type="dxa"/>
+              <w:right w:w="0" w:type="dxa"/>
+            </w:tcMar>
+            <w:vAlign w:val="top"/>
+          </w:tcPr>
+          <w:p>
+            <w:pPr>
+              <w:jc w:val="right"/>
+              <w:spacing w:after="120" w:before="120" w:line="240"/>
+              <w:ind w:firstLine="0" w:left="120" w:right="120"/>
+            </w:pPr>
+            <w:r xmlns:w="http://schemas.openxmlformats.org/wordprocessingml/2006/main" xmlns:wp="http://schemas.openxmlformats.org/drawingml/2006/wordprocessingDrawing" xmlns:r="http://schemas.openxmlformats.org/officeDocument/2006/relationships" xmlns:w14="http://schemas.microsoft.com/office/word/2010/wordml">
+              <w:rPr>
+                <w:rFonts w:ascii="Helvetica" w:hAnsi="Helvetica" w:eastAsia="Helvetica" w:cs="Helvetica"/>
+                <w:sz w:val="22"/>
+                <w:szCs w:val="22"/>
+                <w:color w:val="000000"/>
+              </w:rPr>
+              <w:t xml:space="preserve">28.65</w:t>
+            </w:r>
+          </w:p>
+        </w:tc>
+        <w:tc>
+          <w:tcPr>
+            <w:tcBorders/>
+            <w:shd w:val="clear" w:color="auto" w:fill="FFFFFF"/>
+            <w:tcMar>
+              <w:top w:w="0" w:type="dxa"/>
+              <w:bottom w:w="0" w:type="dxa"/>
+              <w:left w:w="0" w:type="dxa"/>
+              <w:right w:w="0" w:type="dxa"/>
+            </w:tcMar>
+            <w:vAlign w:val="top"/>
+          </w:tcPr>
+          <w:p>
+            <w:pPr>
+              <w:jc w:val="right"/>
+              <w:spacing w:after="120" w:before="120" w:line="240"/>
+              <w:ind w:firstLine="0" w:left="120" w:right="120"/>
+            </w:pPr>
+            <w:r xmlns:w="http://schemas.openxmlformats.org/wordprocessingml/2006/main" xmlns:wp="http://schemas.openxmlformats.org/drawingml/2006/wordprocessingDrawing" xmlns:r="http://schemas.openxmlformats.org/officeDocument/2006/relationships" xmlns:w14="http://schemas.microsoft.com/office/word/2010/wordml">
+              <w:rPr>
+                <w:rFonts w:ascii="Helvetica" w:hAnsi="Helvetica" w:eastAsia="Helvetica" w:cs="Helvetica"/>
+                <w:sz w:val="22"/>
+                <w:szCs w:val="22"/>
+                <w:color w:val="000000"/>
+              </w:rPr>
+              <w:t xml:space="preserve">56.36</w:t>
             </w:r>
           </w:p>
         </w:tc>
@@ -941,123 +941,123 @@
                 <w:szCs w:val="22"/>
                 <w:color w:val="000000"/>
               </w:rPr>
-              <w:t xml:space="preserve">118.00</w:t>
-            </w:r>
-          </w:p>
-        </w:tc>
-        <w:tc>
-          <w:tcPr>
-            <w:tcBorders/>
-            <w:shd w:val="clear" w:color="auto" w:fill="FFFFFF"/>
-            <w:tcMar>
-              <w:top w:w="0" w:type="dxa"/>
-              <w:bottom w:w="0" w:type="dxa"/>
-              <w:left w:w="0" w:type="dxa"/>
-              <w:right w:w="0" w:type="dxa"/>
-            </w:tcMar>
-            <w:vAlign w:val="top"/>
-          </w:tcPr>
-          <w:p>
-            <w:pPr>
-              <w:jc w:val="right"/>
-              <w:spacing w:after="120" w:before="120" w:line="240"/>
-              <w:ind w:firstLine="0" w:left="120" w:right="120"/>
-            </w:pPr>
-            <w:r xmlns:w="http://schemas.openxmlformats.org/wordprocessingml/2006/main" xmlns:wp="http://schemas.openxmlformats.org/drawingml/2006/wordprocessingDrawing" xmlns:r="http://schemas.openxmlformats.org/officeDocument/2006/relationships" xmlns:w14="http://schemas.microsoft.com/office/word/2010/wordml">
-              <w:rPr>
-                <w:rFonts w:ascii="Helvetica" w:hAnsi="Helvetica" w:eastAsia="Helvetica" w:cs="Helvetica"/>
-                <w:sz w:val="22"/>
-                <w:szCs w:val="22"/>
-                <w:color w:val="000000"/>
-              </w:rPr>
-              <w:t xml:space="preserve">1494.65</w:t>
-            </w:r>
-          </w:p>
-        </w:tc>
-        <w:tc>
-          <w:tcPr>
-            <w:tcBorders/>
-            <w:shd w:val="clear" w:color="auto" w:fill="FFFFFF"/>
-            <w:tcMar>
-              <w:top w:w="0" w:type="dxa"/>
-              <w:bottom w:w="0" w:type="dxa"/>
-              <w:left w:w="0" w:type="dxa"/>
-              <w:right w:w="0" w:type="dxa"/>
-            </w:tcMar>
-            <w:vAlign w:val="top"/>
-          </w:tcPr>
-          <w:p>
-            <w:pPr>
-              <w:jc w:val="right"/>
-              <w:spacing w:after="120" w:before="120" w:line="240"/>
-              <w:ind w:firstLine="0" w:left="120" w:right="120"/>
-            </w:pPr>
-            <w:r xmlns:w="http://schemas.openxmlformats.org/wordprocessingml/2006/main" xmlns:wp="http://schemas.openxmlformats.org/drawingml/2006/wordprocessingDrawing" xmlns:r="http://schemas.openxmlformats.org/officeDocument/2006/relationships" xmlns:w14="http://schemas.microsoft.com/office/word/2010/wordml">
-              <w:rPr>
-                <w:rFonts w:ascii="Helvetica" w:hAnsi="Helvetica" w:eastAsia="Helvetica" w:cs="Helvetica"/>
-                <w:sz w:val="22"/>
-                <w:szCs w:val="22"/>
-                <w:color w:val="000000"/>
-              </w:rPr>
-              <w:t xml:space="preserve">494.39</w:t>
-            </w:r>
-          </w:p>
-        </w:tc>
-        <w:tc>
-          <w:tcPr>
-            <w:tcBorders/>
-            <w:shd w:val="clear" w:color="auto" w:fill="FFFFFF"/>
-            <w:tcMar>
-              <w:top w:w="0" w:type="dxa"/>
-              <w:bottom w:w="0" w:type="dxa"/>
-              <w:left w:w="0" w:type="dxa"/>
-              <w:right w:w="0" w:type="dxa"/>
-            </w:tcMar>
-            <w:vAlign w:val="top"/>
-          </w:tcPr>
-          <w:p>
-            <w:pPr>
-              <w:jc w:val="right"/>
-              <w:spacing w:after="120" w:before="120" w:line="240"/>
-              <w:ind w:firstLine="0" w:left="120" w:right="120"/>
-            </w:pPr>
-            <w:r xmlns:w="http://schemas.openxmlformats.org/wordprocessingml/2006/main" xmlns:wp="http://schemas.openxmlformats.org/drawingml/2006/wordprocessingDrawing" xmlns:r="http://schemas.openxmlformats.org/officeDocument/2006/relationships" xmlns:w14="http://schemas.microsoft.com/office/word/2010/wordml">
-              <w:rPr>
-                <w:rFonts w:ascii="Helvetica" w:hAnsi="Helvetica" w:eastAsia="Helvetica" w:cs="Helvetica"/>
-                <w:sz w:val="22"/>
-                <w:szCs w:val="22"/>
-                <w:color w:val="000000"/>
-              </w:rPr>
-              <w:t xml:space="preserve">45.51</w:t>
-            </w:r>
-          </w:p>
-        </w:tc>
-        <w:tc>
-          <w:tcPr>
-            <w:tcBorders/>
-            <w:shd w:val="clear" w:color="auto" w:fill="FFFFFF"/>
-            <w:tcMar>
-              <w:top w:w="0" w:type="dxa"/>
-              <w:bottom w:w="0" w:type="dxa"/>
-              <w:left w:w="0" w:type="dxa"/>
-              <w:right w:w="0" w:type="dxa"/>
-            </w:tcMar>
-            <w:vAlign w:val="top"/>
-          </w:tcPr>
-          <w:p>
-            <w:pPr>
-              <w:jc w:val="right"/>
-              <w:spacing w:after="120" w:before="120" w:line="240"/>
-              <w:ind w:firstLine="0" w:left="120" w:right="120"/>
-            </w:pPr>
-            <w:r xmlns:w="http://schemas.openxmlformats.org/wordprocessingml/2006/main" xmlns:wp="http://schemas.openxmlformats.org/drawingml/2006/wordprocessingDrawing" xmlns:r="http://schemas.openxmlformats.org/officeDocument/2006/relationships" xmlns:w14="http://schemas.microsoft.com/office/word/2010/wordml">
-              <w:rPr>
-                <w:rFonts w:ascii="Helvetica" w:hAnsi="Helvetica" w:eastAsia="Helvetica" w:cs="Helvetica"/>
-                <w:sz w:val="22"/>
-                <w:szCs w:val="22"/>
-                <w:color w:val="000000"/>
-              </w:rPr>
-              <w:t xml:space="preserve">90.13</w:t>
+              <w:t xml:space="preserve">345.00</w:t>
+            </w:r>
+          </w:p>
+        </w:tc>
+        <w:tc>
+          <w:tcPr>
+            <w:tcBorders/>
+            <w:shd w:val="clear" w:color="auto" w:fill="FFFFFF"/>
+            <w:tcMar>
+              <w:top w:w="0" w:type="dxa"/>
+              <w:bottom w:w="0" w:type="dxa"/>
+              <w:left w:w="0" w:type="dxa"/>
+              <w:right w:w="0" w:type="dxa"/>
+            </w:tcMar>
+            <w:vAlign w:val="top"/>
+          </w:tcPr>
+          <w:p>
+            <w:pPr>
+              <w:jc w:val="right"/>
+              <w:spacing w:after="120" w:before="120" w:line="240"/>
+              <w:ind w:firstLine="0" w:left="120" w:right="120"/>
+            </w:pPr>
+            <w:r xmlns:w="http://schemas.openxmlformats.org/wordprocessingml/2006/main" xmlns:wp="http://schemas.openxmlformats.org/drawingml/2006/wordprocessingDrawing" xmlns:r="http://schemas.openxmlformats.org/officeDocument/2006/relationships" xmlns:w14="http://schemas.microsoft.com/office/word/2010/wordml">
+              <w:rPr>
+                <w:rFonts w:ascii="Helvetica" w:hAnsi="Helvetica" w:eastAsia="Helvetica" w:cs="Helvetica"/>
+                <w:sz w:val="22"/>
+                <w:szCs w:val="22"/>
+                <w:color w:val="000000"/>
+              </w:rPr>
+              <w:t xml:space="preserve">1438.99</w:t>
+            </w:r>
+          </w:p>
+        </w:tc>
+        <w:tc>
+          <w:tcPr>
+            <w:tcBorders/>
+            <w:shd w:val="clear" w:color="auto" w:fill="FFFFFF"/>
+            <w:tcMar>
+              <w:top w:w="0" w:type="dxa"/>
+              <w:bottom w:w="0" w:type="dxa"/>
+              <w:left w:w="0" w:type="dxa"/>
+              <w:right w:w="0" w:type="dxa"/>
+            </w:tcMar>
+            <w:vAlign w:val="top"/>
+          </w:tcPr>
+          <w:p>
+            <w:pPr>
+              <w:jc w:val="right"/>
+              <w:spacing w:after="120" w:before="120" w:line="240"/>
+              <w:ind w:firstLine="0" w:left="120" w:right="120"/>
+            </w:pPr>
+            <w:r xmlns:w="http://schemas.openxmlformats.org/wordprocessingml/2006/main" xmlns:wp="http://schemas.openxmlformats.org/drawingml/2006/wordprocessingDrawing" xmlns:r="http://schemas.openxmlformats.org/officeDocument/2006/relationships" xmlns:w14="http://schemas.microsoft.com/office/word/2010/wordml">
+              <w:rPr>
+                <w:rFonts w:ascii="Helvetica" w:hAnsi="Helvetica" w:eastAsia="Helvetica" w:cs="Helvetica"/>
+                <w:sz w:val="22"/>
+                <w:szCs w:val="22"/>
+                <w:color w:val="000000"/>
+              </w:rPr>
+              <w:t xml:space="preserve">473.31</w:t>
+            </w:r>
+          </w:p>
+        </w:tc>
+        <w:tc>
+          <w:tcPr>
+            <w:tcBorders/>
+            <w:shd w:val="clear" w:color="auto" w:fill="FFFFFF"/>
+            <w:tcMar>
+              <w:top w:w="0" w:type="dxa"/>
+              <w:bottom w:w="0" w:type="dxa"/>
+              <w:left w:w="0" w:type="dxa"/>
+              <w:right w:w="0" w:type="dxa"/>
+            </w:tcMar>
+            <w:vAlign w:val="top"/>
+          </w:tcPr>
+          <w:p>
+            <w:pPr>
+              <w:jc w:val="right"/>
+              <w:spacing w:after="120" w:before="120" w:line="240"/>
+              <w:ind w:firstLine="0" w:left="120" w:right="120"/>
+            </w:pPr>
+            <w:r xmlns:w="http://schemas.openxmlformats.org/wordprocessingml/2006/main" xmlns:wp="http://schemas.openxmlformats.org/drawingml/2006/wordprocessingDrawing" xmlns:r="http://schemas.openxmlformats.org/officeDocument/2006/relationships" xmlns:w14="http://schemas.microsoft.com/office/word/2010/wordml">
+              <w:rPr>
+                <w:rFonts w:ascii="Helvetica" w:hAnsi="Helvetica" w:eastAsia="Helvetica" w:cs="Helvetica"/>
+                <w:sz w:val="22"/>
+                <w:szCs w:val="22"/>
+                <w:color w:val="000000"/>
+              </w:rPr>
+              <w:t xml:space="preserve">25.48</w:t>
+            </w:r>
+          </w:p>
+        </w:tc>
+        <w:tc>
+          <w:tcPr>
+            <w:tcBorders/>
+            <w:shd w:val="clear" w:color="auto" w:fill="FFFFFF"/>
+            <w:tcMar>
+              <w:top w:w="0" w:type="dxa"/>
+              <w:bottom w:w="0" w:type="dxa"/>
+              <w:left w:w="0" w:type="dxa"/>
+              <w:right w:w="0" w:type="dxa"/>
+            </w:tcMar>
+            <w:vAlign w:val="top"/>
+          </w:tcPr>
+          <w:p>
+            <w:pPr>
+              <w:jc w:val="right"/>
+              <w:spacing w:after="120" w:before="120" w:line="240"/>
+              <w:ind w:firstLine="0" w:left="120" w:right="120"/>
+            </w:pPr>
+            <w:r xmlns:w="http://schemas.openxmlformats.org/wordprocessingml/2006/main" xmlns:wp="http://schemas.openxmlformats.org/drawingml/2006/wordprocessingDrawing" xmlns:r="http://schemas.openxmlformats.org/officeDocument/2006/relationships" xmlns:w14="http://schemas.microsoft.com/office/word/2010/wordml">
+              <w:rPr>
+                <w:rFonts w:ascii="Helvetica" w:hAnsi="Helvetica" w:eastAsia="Helvetica" w:cs="Helvetica"/>
+                <w:sz w:val="22"/>
+                <w:szCs w:val="22"/>
+                <w:color w:val="000000"/>
+              </w:rPr>
+              <w:t xml:space="preserve">50.12</w:t>
             </w:r>
           </w:p>
         </w:tc>
@@ -1150,123 +1150,123 @@
                 <w:szCs w:val="22"/>
                 <w:color w:val="000000"/>
               </w:rPr>
-              <w:t xml:space="preserve">113.00</w:t>
-            </w:r>
-          </w:p>
-        </w:tc>
-        <w:tc>
-          <w:tcPr>
-            <w:tcBorders/>
-            <w:shd w:val="clear" w:color="auto" w:fill="FFFFFF"/>
-            <w:tcMar>
-              <w:top w:w="0" w:type="dxa"/>
-              <w:bottom w:w="0" w:type="dxa"/>
-              <w:left w:w="0" w:type="dxa"/>
-              <w:right w:w="0" w:type="dxa"/>
-            </w:tcMar>
-            <w:vAlign w:val="top"/>
-          </w:tcPr>
-          <w:p>
-            <w:pPr>
-              <w:jc w:val="right"/>
-              <w:spacing w:after="120" w:before="120" w:line="240"/>
-              <w:ind w:firstLine="0" w:left="120" w:right="120"/>
-            </w:pPr>
-            <w:r xmlns:w="http://schemas.openxmlformats.org/wordprocessingml/2006/main" xmlns:wp="http://schemas.openxmlformats.org/drawingml/2006/wordprocessingDrawing" xmlns:r="http://schemas.openxmlformats.org/officeDocument/2006/relationships" xmlns:w14="http://schemas.microsoft.com/office/word/2010/wordml">
-              <w:rPr>
-                <w:rFonts w:ascii="Helvetica" w:hAnsi="Helvetica" w:eastAsia="Helvetica" w:cs="Helvetica"/>
-                <w:sz w:val="22"/>
-                <w:szCs w:val="22"/>
-                <w:color w:val="000000"/>
-              </w:rPr>
-              <w:t xml:space="preserve">1598.19</w:t>
-            </w:r>
-          </w:p>
-        </w:tc>
-        <w:tc>
-          <w:tcPr>
-            <w:tcBorders/>
-            <w:shd w:val="clear" w:color="auto" w:fill="FFFFFF"/>
-            <w:tcMar>
-              <w:top w:w="0" w:type="dxa"/>
-              <w:bottom w:w="0" w:type="dxa"/>
-              <w:left w:w="0" w:type="dxa"/>
-              <w:right w:w="0" w:type="dxa"/>
-            </w:tcMar>
-            <w:vAlign w:val="top"/>
-          </w:tcPr>
-          <w:p>
-            <w:pPr>
-              <w:jc w:val="right"/>
-              <w:spacing w:after="120" w:before="120" w:line="240"/>
-              <w:ind w:firstLine="0" w:left="120" w:right="120"/>
-            </w:pPr>
-            <w:r xmlns:w="http://schemas.openxmlformats.org/wordprocessingml/2006/main" xmlns:wp="http://schemas.openxmlformats.org/drawingml/2006/wordprocessingDrawing" xmlns:r="http://schemas.openxmlformats.org/officeDocument/2006/relationships" xmlns:w14="http://schemas.microsoft.com/office/word/2010/wordml">
-              <w:rPr>
-                <w:rFonts w:ascii="Helvetica" w:hAnsi="Helvetica" w:eastAsia="Helvetica" w:cs="Helvetica"/>
-                <w:sz w:val="22"/>
-                <w:szCs w:val="22"/>
-                <w:color w:val="000000"/>
-              </w:rPr>
-              <w:t xml:space="preserve">598.99</w:t>
-            </w:r>
-          </w:p>
-        </w:tc>
-        <w:tc>
-          <w:tcPr>
-            <w:tcBorders/>
-            <w:shd w:val="clear" w:color="auto" w:fill="FFFFFF"/>
-            <w:tcMar>
-              <w:top w:w="0" w:type="dxa"/>
-              <w:bottom w:w="0" w:type="dxa"/>
-              <w:left w:w="0" w:type="dxa"/>
-              <w:right w:w="0" w:type="dxa"/>
-            </w:tcMar>
-            <w:vAlign w:val="top"/>
-          </w:tcPr>
-          <w:p>
-            <w:pPr>
-              <w:jc w:val="right"/>
-              <w:spacing w:after="120" w:before="120" w:line="240"/>
-              <w:ind w:firstLine="0" w:left="120" w:right="120"/>
-            </w:pPr>
-            <w:r xmlns:w="http://schemas.openxmlformats.org/wordprocessingml/2006/main" xmlns:wp="http://schemas.openxmlformats.org/drawingml/2006/wordprocessingDrawing" xmlns:r="http://schemas.openxmlformats.org/officeDocument/2006/relationships" xmlns:w14="http://schemas.microsoft.com/office/word/2010/wordml">
-              <w:rPr>
-                <w:rFonts w:ascii="Helvetica" w:hAnsi="Helvetica" w:eastAsia="Helvetica" w:cs="Helvetica"/>
-                <w:sz w:val="22"/>
-                <w:szCs w:val="22"/>
-                <w:color w:val="000000"/>
-              </w:rPr>
-              <w:t xml:space="preserve">56.35</w:t>
-            </w:r>
-          </w:p>
-        </w:tc>
-        <w:tc>
-          <w:tcPr>
-            <w:tcBorders/>
-            <w:shd w:val="clear" w:color="auto" w:fill="FFFFFF"/>
-            <w:tcMar>
-              <w:top w:w="0" w:type="dxa"/>
-              <w:bottom w:w="0" w:type="dxa"/>
-              <w:left w:w="0" w:type="dxa"/>
-              <w:right w:w="0" w:type="dxa"/>
-            </w:tcMar>
-            <w:vAlign w:val="top"/>
-          </w:tcPr>
-          <w:p>
-            <w:pPr>
-              <w:jc w:val="right"/>
-              <w:spacing w:after="120" w:before="120" w:line="240"/>
-              <w:ind w:firstLine="0" w:left="120" w:right="120"/>
-            </w:pPr>
-            <w:r xmlns:w="http://schemas.openxmlformats.org/wordprocessingml/2006/main" xmlns:wp="http://schemas.openxmlformats.org/drawingml/2006/wordprocessingDrawing" xmlns:r="http://schemas.openxmlformats.org/officeDocument/2006/relationships" xmlns:w14="http://schemas.microsoft.com/office/word/2010/wordml">
-              <w:rPr>
-                <w:rFonts w:ascii="Helvetica" w:hAnsi="Helvetica" w:eastAsia="Helvetica" w:cs="Helvetica"/>
-                <w:sz w:val="22"/>
-                <w:szCs w:val="22"/>
-                <w:color w:val="000000"/>
-              </w:rPr>
-              <w:t xml:space="preserve">111.65</w:t>
+              <w:t xml:space="preserve">314.00</w:t>
+            </w:r>
+          </w:p>
+        </w:tc>
+        <w:tc>
+          <w:tcPr>
+            <w:tcBorders/>
+            <w:shd w:val="clear" w:color="auto" w:fill="FFFFFF"/>
+            <w:tcMar>
+              <w:top w:w="0" w:type="dxa"/>
+              <w:bottom w:w="0" w:type="dxa"/>
+              <w:left w:w="0" w:type="dxa"/>
+              <w:right w:w="0" w:type="dxa"/>
+            </w:tcMar>
+            <w:vAlign w:val="top"/>
+          </w:tcPr>
+          <w:p>
+            <w:pPr>
+              <w:jc w:val="right"/>
+              <w:spacing w:after="120" w:before="120" w:line="240"/>
+              <w:ind w:firstLine="0" w:left="120" w:right="120"/>
+            </w:pPr>
+            <w:r xmlns:w="http://schemas.openxmlformats.org/wordprocessingml/2006/main" xmlns:wp="http://schemas.openxmlformats.org/drawingml/2006/wordprocessingDrawing" xmlns:r="http://schemas.openxmlformats.org/officeDocument/2006/relationships" xmlns:w14="http://schemas.microsoft.com/office/word/2010/wordml">
+              <w:rPr>
+                <w:rFonts w:ascii="Helvetica" w:hAnsi="Helvetica" w:eastAsia="Helvetica" w:cs="Helvetica"/>
+                <w:sz w:val="22"/>
+                <w:szCs w:val="22"/>
+                <w:color w:val="000000"/>
+              </w:rPr>
+              <w:t xml:space="preserve">1503.84</w:t>
+            </w:r>
+          </w:p>
+        </w:tc>
+        <w:tc>
+          <w:tcPr>
+            <w:tcBorders/>
+            <w:shd w:val="clear" w:color="auto" w:fill="FFFFFF"/>
+            <w:tcMar>
+              <w:top w:w="0" w:type="dxa"/>
+              <w:bottom w:w="0" w:type="dxa"/>
+              <w:left w:w="0" w:type="dxa"/>
+              <w:right w:w="0" w:type="dxa"/>
+            </w:tcMar>
+            <w:vAlign w:val="top"/>
+          </w:tcPr>
+          <w:p>
+            <w:pPr>
+              <w:jc w:val="right"/>
+              <w:spacing w:after="120" w:before="120" w:line="240"/>
+              <w:ind w:firstLine="0" w:left="120" w:right="120"/>
+            </w:pPr>
+            <w:r xmlns:w="http://schemas.openxmlformats.org/wordprocessingml/2006/main" xmlns:wp="http://schemas.openxmlformats.org/drawingml/2006/wordprocessingDrawing" xmlns:r="http://schemas.openxmlformats.org/officeDocument/2006/relationships" xmlns:w14="http://schemas.microsoft.com/office/word/2010/wordml">
+              <w:rPr>
+                <w:rFonts w:ascii="Helvetica" w:hAnsi="Helvetica" w:eastAsia="Helvetica" w:cs="Helvetica"/>
+                <w:sz w:val="22"/>
+                <w:szCs w:val="22"/>
+                <w:color w:val="000000"/>
+              </w:rPr>
+              <w:t xml:space="preserve">553.35</w:t>
+            </w:r>
+          </w:p>
+        </w:tc>
+        <w:tc>
+          <w:tcPr>
+            <w:tcBorders/>
+            <w:shd w:val="clear" w:color="auto" w:fill="FFFFFF"/>
+            <w:tcMar>
+              <w:top w:w="0" w:type="dxa"/>
+              <w:bottom w:w="0" w:type="dxa"/>
+              <w:left w:w="0" w:type="dxa"/>
+              <w:right w:w="0" w:type="dxa"/>
+            </w:tcMar>
+            <w:vAlign w:val="top"/>
+          </w:tcPr>
+          <w:p>
+            <w:pPr>
+              <w:jc w:val="right"/>
+              <w:spacing w:after="120" w:before="120" w:line="240"/>
+              <w:ind w:firstLine="0" w:left="120" w:right="120"/>
+            </w:pPr>
+            <w:r xmlns:w="http://schemas.openxmlformats.org/wordprocessingml/2006/main" xmlns:wp="http://schemas.openxmlformats.org/drawingml/2006/wordprocessingDrawing" xmlns:r="http://schemas.openxmlformats.org/officeDocument/2006/relationships" xmlns:w14="http://schemas.microsoft.com/office/word/2010/wordml">
+              <w:rPr>
+                <w:rFonts w:ascii="Helvetica" w:hAnsi="Helvetica" w:eastAsia="Helvetica" w:cs="Helvetica"/>
+                <w:sz w:val="22"/>
+                <w:szCs w:val="22"/>
+                <w:color w:val="000000"/>
+              </w:rPr>
+              <w:t xml:space="preserve">31.23</w:t>
+            </w:r>
+          </w:p>
+        </w:tc>
+        <w:tc>
+          <w:tcPr>
+            <w:tcBorders/>
+            <w:shd w:val="clear" w:color="auto" w:fill="FFFFFF"/>
+            <w:tcMar>
+              <w:top w:w="0" w:type="dxa"/>
+              <w:bottom w:w="0" w:type="dxa"/>
+              <w:left w:w="0" w:type="dxa"/>
+              <w:right w:w="0" w:type="dxa"/>
+            </w:tcMar>
+            <w:vAlign w:val="top"/>
+          </w:tcPr>
+          <w:p>
+            <w:pPr>
+              <w:jc w:val="right"/>
+              <w:spacing w:after="120" w:before="120" w:line="240"/>
+              <w:ind w:firstLine="0" w:left="120" w:right="120"/>
+            </w:pPr>
+            <w:r xmlns:w="http://schemas.openxmlformats.org/wordprocessingml/2006/main" xmlns:wp="http://schemas.openxmlformats.org/drawingml/2006/wordprocessingDrawing" xmlns:r="http://schemas.openxmlformats.org/officeDocument/2006/relationships" xmlns:w14="http://schemas.microsoft.com/office/word/2010/wordml">
+              <w:rPr>
+                <w:rFonts w:ascii="Helvetica" w:hAnsi="Helvetica" w:eastAsia="Helvetica" w:cs="Helvetica"/>
+                <w:sz w:val="22"/>
+                <w:szCs w:val="22"/>
+                <w:color w:val="000000"/>
+              </w:rPr>
+              <w:t xml:space="preserve">61.44</w:t>
             </w:r>
           </w:p>
         </w:tc>
@@ -1359,123 +1359,123 @@
                 <w:szCs w:val="22"/>
                 <w:color w:val="000000"/>
               </w:rPr>
-              <w:t xml:space="preserve">125.00</w:t>
-            </w:r>
-          </w:p>
-        </w:tc>
-        <w:tc>
-          <w:tcPr>
-            <w:tcBorders/>
-            <w:shd w:val="clear" w:color="auto" w:fill="FFFFFF"/>
-            <w:tcMar>
-              <w:top w:w="0" w:type="dxa"/>
-              <w:bottom w:w="0" w:type="dxa"/>
-              <w:left w:w="0" w:type="dxa"/>
-              <w:right w:w="0" w:type="dxa"/>
-            </w:tcMar>
-            <w:vAlign w:val="top"/>
-          </w:tcPr>
-          <w:p>
-            <w:pPr>
-              <w:jc w:val="right"/>
-              <w:spacing w:after="120" w:before="120" w:line="240"/>
-              <w:ind w:firstLine="0" w:left="120" w:right="120"/>
-            </w:pPr>
-            <w:r xmlns:w="http://schemas.openxmlformats.org/wordprocessingml/2006/main" xmlns:wp="http://schemas.openxmlformats.org/drawingml/2006/wordprocessingDrawing" xmlns:r="http://schemas.openxmlformats.org/officeDocument/2006/relationships" xmlns:w14="http://schemas.microsoft.com/office/word/2010/wordml">
-              <w:rPr>
-                <w:rFonts w:ascii="Helvetica" w:hAnsi="Helvetica" w:eastAsia="Helvetica" w:cs="Helvetica"/>
-                <w:sz w:val="22"/>
-                <w:szCs w:val="22"/>
-                <w:color w:val="000000"/>
-              </w:rPr>
-              <w:t xml:space="preserve">1264.45</w:t>
-            </w:r>
-          </w:p>
-        </w:tc>
-        <w:tc>
-          <w:tcPr>
-            <w:tcBorders/>
-            <w:shd w:val="clear" w:color="auto" w:fill="FFFFFF"/>
-            <w:tcMar>
-              <w:top w:w="0" w:type="dxa"/>
-              <w:bottom w:w="0" w:type="dxa"/>
-              <w:left w:w="0" w:type="dxa"/>
-              <w:right w:w="0" w:type="dxa"/>
-            </w:tcMar>
-            <w:vAlign w:val="top"/>
-          </w:tcPr>
-          <w:p>
-            <w:pPr>
-              <w:jc w:val="right"/>
-              <w:spacing w:after="120" w:before="120" w:line="240"/>
-              <w:ind w:firstLine="0" w:left="120" w:right="120"/>
-            </w:pPr>
-            <w:r xmlns:w="http://schemas.openxmlformats.org/wordprocessingml/2006/main" xmlns:wp="http://schemas.openxmlformats.org/drawingml/2006/wordprocessingDrawing" xmlns:r="http://schemas.openxmlformats.org/officeDocument/2006/relationships" xmlns:w14="http://schemas.microsoft.com/office/word/2010/wordml">
-              <w:rPr>
-                <w:rFonts w:ascii="Helvetica" w:hAnsi="Helvetica" w:eastAsia="Helvetica" w:cs="Helvetica"/>
-                <w:sz w:val="22"/>
-                <w:szCs w:val="22"/>
-                <w:color w:val="000000"/>
-              </w:rPr>
-              <w:t xml:space="preserve">425.26</w:t>
-            </w:r>
-          </w:p>
-        </w:tc>
-        <w:tc>
-          <w:tcPr>
-            <w:tcBorders/>
-            <w:shd w:val="clear" w:color="auto" w:fill="FFFFFF"/>
-            <w:tcMar>
-              <w:top w:w="0" w:type="dxa"/>
-              <w:bottom w:w="0" w:type="dxa"/>
-              <w:left w:w="0" w:type="dxa"/>
-              <w:right w:w="0" w:type="dxa"/>
-            </w:tcMar>
-            <w:vAlign w:val="top"/>
-          </w:tcPr>
-          <w:p>
-            <w:pPr>
-              <w:jc w:val="right"/>
-              <w:spacing w:after="120" w:before="120" w:line="240"/>
-              <w:ind w:firstLine="0" w:left="120" w:right="120"/>
-            </w:pPr>
-            <w:r xmlns:w="http://schemas.openxmlformats.org/wordprocessingml/2006/main" xmlns:wp="http://schemas.openxmlformats.org/drawingml/2006/wordprocessingDrawing" xmlns:r="http://schemas.openxmlformats.org/officeDocument/2006/relationships" xmlns:w14="http://schemas.microsoft.com/office/word/2010/wordml">
-              <w:rPr>
-                <w:rFonts w:ascii="Helvetica" w:hAnsi="Helvetica" w:eastAsia="Helvetica" w:cs="Helvetica"/>
-                <w:sz w:val="22"/>
-                <w:szCs w:val="22"/>
-                <w:color w:val="000000"/>
-              </w:rPr>
-              <w:t xml:space="preserve">38.04</w:t>
-            </w:r>
-          </w:p>
-        </w:tc>
-        <w:tc>
-          <w:tcPr>
-            <w:tcBorders/>
-            <w:shd w:val="clear" w:color="auto" w:fill="FFFFFF"/>
-            <w:tcMar>
-              <w:top w:w="0" w:type="dxa"/>
-              <w:bottom w:w="0" w:type="dxa"/>
-              <w:left w:w="0" w:type="dxa"/>
-              <w:right w:w="0" w:type="dxa"/>
-            </w:tcMar>
-            <w:vAlign w:val="top"/>
-          </w:tcPr>
-          <w:p>
-            <w:pPr>
-              <w:jc w:val="right"/>
-              <w:spacing w:after="120" w:before="120" w:line="240"/>
-              <w:ind w:firstLine="0" w:left="120" w:right="120"/>
-            </w:pPr>
-            <w:r xmlns:w="http://schemas.openxmlformats.org/wordprocessingml/2006/main" xmlns:wp="http://schemas.openxmlformats.org/drawingml/2006/wordprocessingDrawing" xmlns:r="http://schemas.openxmlformats.org/officeDocument/2006/relationships" xmlns:w14="http://schemas.microsoft.com/office/word/2010/wordml">
-              <w:rPr>
-                <w:rFonts w:ascii="Helvetica" w:hAnsi="Helvetica" w:eastAsia="Helvetica" w:cs="Helvetica"/>
-                <w:sz w:val="22"/>
-                <w:szCs w:val="22"/>
-                <w:color w:val="000000"/>
-              </w:rPr>
-              <w:t xml:space="preserve">75.28</w:t>
+              <w:t xml:space="preserve">358.00</w:t>
+            </w:r>
+          </w:p>
+        </w:tc>
+        <w:tc>
+          <w:tcPr>
+            <w:tcBorders/>
+            <w:shd w:val="clear" w:color="auto" w:fill="FFFFFF"/>
+            <w:tcMar>
+              <w:top w:w="0" w:type="dxa"/>
+              <w:bottom w:w="0" w:type="dxa"/>
+              <w:left w:w="0" w:type="dxa"/>
+              <w:right w:w="0" w:type="dxa"/>
+            </w:tcMar>
+            <w:vAlign w:val="top"/>
+          </w:tcPr>
+          <w:p>
+            <w:pPr>
+              <w:jc w:val="right"/>
+              <w:spacing w:after="120" w:before="120" w:line="240"/>
+              <w:ind w:firstLine="0" w:left="120" w:right="120"/>
+            </w:pPr>
+            <w:r xmlns:w="http://schemas.openxmlformats.org/wordprocessingml/2006/main" xmlns:wp="http://schemas.openxmlformats.org/drawingml/2006/wordprocessingDrawing" xmlns:r="http://schemas.openxmlformats.org/officeDocument/2006/relationships" xmlns:w14="http://schemas.microsoft.com/office/word/2010/wordml">
+              <w:rPr>
+                <w:rFonts w:ascii="Helvetica" w:hAnsi="Helvetica" w:eastAsia="Helvetica" w:cs="Helvetica"/>
+                <w:sz w:val="22"/>
+                <w:szCs w:val="22"/>
+                <w:color w:val="000000"/>
+              </w:rPr>
+              <w:t xml:space="preserve">1245.56</w:t>
+            </w:r>
+          </w:p>
+        </w:tc>
+        <w:tc>
+          <w:tcPr>
+            <w:tcBorders/>
+            <w:shd w:val="clear" w:color="auto" w:fill="FFFFFF"/>
+            <w:tcMar>
+              <w:top w:w="0" w:type="dxa"/>
+              <w:bottom w:w="0" w:type="dxa"/>
+              <w:left w:w="0" w:type="dxa"/>
+              <w:right w:w="0" w:type="dxa"/>
+            </w:tcMar>
+            <w:vAlign w:val="top"/>
+          </w:tcPr>
+          <w:p>
+            <w:pPr>
+              <w:jc w:val="right"/>
+              <w:spacing w:after="120" w:before="120" w:line="240"/>
+              <w:ind w:firstLine="0" w:left="120" w:right="120"/>
+            </w:pPr>
+            <w:r xmlns:w="http://schemas.openxmlformats.org/wordprocessingml/2006/main" xmlns:wp="http://schemas.openxmlformats.org/drawingml/2006/wordprocessingDrawing" xmlns:r="http://schemas.openxmlformats.org/officeDocument/2006/relationships" xmlns:w14="http://schemas.microsoft.com/office/word/2010/wordml">
+              <w:rPr>
+                <w:rFonts w:ascii="Helvetica" w:hAnsi="Helvetica" w:eastAsia="Helvetica" w:cs="Helvetica"/>
+                <w:sz w:val="22"/>
+                <w:szCs w:val="22"/>
+                <w:color w:val="000000"/>
+              </w:rPr>
+              <w:t xml:space="preserve">433.62</w:t>
+            </w:r>
+          </w:p>
+        </w:tc>
+        <w:tc>
+          <w:tcPr>
+            <w:tcBorders/>
+            <w:shd w:val="clear" w:color="auto" w:fill="FFFFFF"/>
+            <w:tcMar>
+              <w:top w:w="0" w:type="dxa"/>
+              <w:bottom w:w="0" w:type="dxa"/>
+              <w:left w:w="0" w:type="dxa"/>
+              <w:right w:w="0" w:type="dxa"/>
+            </w:tcMar>
+            <w:vAlign w:val="top"/>
+          </w:tcPr>
+          <w:p>
+            <w:pPr>
+              <w:jc w:val="right"/>
+              <w:spacing w:after="120" w:before="120" w:line="240"/>
+              <w:ind w:firstLine="0" w:left="120" w:right="120"/>
+            </w:pPr>
+            <w:r xmlns:w="http://schemas.openxmlformats.org/wordprocessingml/2006/main" xmlns:wp="http://schemas.openxmlformats.org/drawingml/2006/wordprocessingDrawing" xmlns:r="http://schemas.openxmlformats.org/officeDocument/2006/relationships" xmlns:w14="http://schemas.microsoft.com/office/word/2010/wordml">
+              <w:rPr>
+                <w:rFonts w:ascii="Helvetica" w:hAnsi="Helvetica" w:eastAsia="Helvetica" w:cs="Helvetica"/>
+                <w:sz w:val="22"/>
+                <w:szCs w:val="22"/>
+                <w:color w:val="000000"/>
+              </w:rPr>
+              <w:t xml:space="preserve">22.92</w:t>
+            </w:r>
+          </w:p>
+        </w:tc>
+        <w:tc>
+          <w:tcPr>
+            <w:tcBorders/>
+            <w:shd w:val="clear" w:color="auto" w:fill="FFFFFF"/>
+            <w:tcMar>
+              <w:top w:w="0" w:type="dxa"/>
+              <w:bottom w:w="0" w:type="dxa"/>
+              <w:left w:w="0" w:type="dxa"/>
+              <w:right w:w="0" w:type="dxa"/>
+            </w:tcMar>
+            <w:vAlign w:val="top"/>
+          </w:tcPr>
+          <w:p>
+            <w:pPr>
+              <w:jc w:val="right"/>
+              <w:spacing w:after="120" w:before="120" w:line="240"/>
+              <w:ind w:firstLine="0" w:left="120" w:right="120"/>
+            </w:pPr>
+            <w:r xmlns:w="http://schemas.openxmlformats.org/wordprocessingml/2006/main" xmlns:wp="http://schemas.openxmlformats.org/drawingml/2006/wordprocessingDrawing" xmlns:r="http://schemas.openxmlformats.org/officeDocument/2006/relationships" xmlns:w14="http://schemas.microsoft.com/office/word/2010/wordml">
+              <w:rPr>
+                <w:rFonts w:ascii="Helvetica" w:hAnsi="Helvetica" w:eastAsia="Helvetica" w:cs="Helvetica"/>
+                <w:sz w:val="22"/>
+                <w:szCs w:val="22"/>
+                <w:color w:val="000000"/>
+              </w:rPr>
+              <w:t xml:space="preserve">45.07</w:t>
             </w:r>
           </w:p>
         </w:tc>
@@ -1568,123 +1568,123 @@
                 <w:szCs w:val="22"/>
                 <w:color w:val="000000"/>
               </w:rPr>
-              <w:t xml:space="preserve">136.00</w:t>
-            </w:r>
-          </w:p>
-        </w:tc>
-        <w:tc>
-          <w:tcPr>
-            <w:tcBorders/>
-            <w:shd w:val="clear" w:color="auto" w:fill="FFFFFF"/>
-            <w:tcMar>
-              <w:top w:w="0" w:type="dxa"/>
-              <w:bottom w:w="0" w:type="dxa"/>
-              <w:left w:w="0" w:type="dxa"/>
-              <w:right w:w="0" w:type="dxa"/>
-            </w:tcMar>
-            <w:vAlign w:val="top"/>
-          </w:tcPr>
-          <w:p>
-            <w:pPr>
-              <w:jc w:val="right"/>
-              <w:spacing w:after="120" w:before="120" w:line="240"/>
-              <w:ind w:firstLine="0" w:left="120" w:right="120"/>
-            </w:pPr>
-            <w:r xmlns:w="http://schemas.openxmlformats.org/wordprocessingml/2006/main" xmlns:wp="http://schemas.openxmlformats.org/drawingml/2006/wordprocessingDrawing" xmlns:r="http://schemas.openxmlformats.org/officeDocument/2006/relationships" xmlns:w14="http://schemas.microsoft.com/office/word/2010/wordml">
-              <w:rPr>
-                <w:rFonts w:ascii="Helvetica" w:hAnsi="Helvetica" w:eastAsia="Helvetica" w:cs="Helvetica"/>
-                <w:sz w:val="22"/>
-                <w:szCs w:val="22"/>
-                <w:color w:val="000000"/>
-              </w:rPr>
-              <w:t xml:space="preserve">1275.38</w:t>
-            </w:r>
-          </w:p>
-        </w:tc>
-        <w:tc>
-          <w:tcPr>
-            <w:tcBorders/>
-            <w:shd w:val="clear" w:color="auto" w:fill="FFFFFF"/>
-            <w:tcMar>
-              <w:top w:w="0" w:type="dxa"/>
-              <w:bottom w:w="0" w:type="dxa"/>
-              <w:left w:w="0" w:type="dxa"/>
-              <w:right w:w="0" w:type="dxa"/>
-            </w:tcMar>
-            <w:vAlign w:val="top"/>
-          </w:tcPr>
-          <w:p>
-            <w:pPr>
-              <w:jc w:val="right"/>
-              <w:spacing w:after="120" w:before="120" w:line="240"/>
-              <w:ind w:firstLine="0" w:left="120" w:right="120"/>
-            </w:pPr>
-            <w:r xmlns:w="http://schemas.openxmlformats.org/wordprocessingml/2006/main" xmlns:wp="http://schemas.openxmlformats.org/drawingml/2006/wordprocessingDrawing" xmlns:r="http://schemas.openxmlformats.org/officeDocument/2006/relationships" xmlns:w14="http://schemas.microsoft.com/office/word/2010/wordml">
-              <w:rPr>
-                <w:rFonts w:ascii="Helvetica" w:hAnsi="Helvetica" w:eastAsia="Helvetica" w:cs="Helvetica"/>
-                <w:sz w:val="22"/>
-                <w:szCs w:val="22"/>
-                <w:color w:val="000000"/>
-              </w:rPr>
-              <w:t xml:space="preserve">465.68</w:t>
-            </w:r>
-          </w:p>
-        </w:tc>
-        <w:tc>
-          <w:tcPr>
-            <w:tcBorders/>
-            <w:shd w:val="clear" w:color="auto" w:fill="FFFFFF"/>
-            <w:tcMar>
-              <w:top w:w="0" w:type="dxa"/>
-              <w:bottom w:w="0" w:type="dxa"/>
-              <w:left w:w="0" w:type="dxa"/>
-              <w:right w:w="0" w:type="dxa"/>
-            </w:tcMar>
-            <w:vAlign w:val="top"/>
-          </w:tcPr>
-          <w:p>
-            <w:pPr>
-              <w:jc w:val="right"/>
-              <w:spacing w:after="120" w:before="120" w:line="240"/>
-              <w:ind w:firstLine="0" w:left="120" w:right="120"/>
-            </w:pPr>
-            <w:r xmlns:w="http://schemas.openxmlformats.org/wordprocessingml/2006/main" xmlns:wp="http://schemas.openxmlformats.org/drawingml/2006/wordprocessingDrawing" xmlns:r="http://schemas.openxmlformats.org/officeDocument/2006/relationships" xmlns:w14="http://schemas.microsoft.com/office/word/2010/wordml">
-              <w:rPr>
-                <w:rFonts w:ascii="Helvetica" w:hAnsi="Helvetica" w:eastAsia="Helvetica" w:cs="Helvetica"/>
-                <w:sz w:val="22"/>
-                <w:szCs w:val="22"/>
-                <w:color w:val="000000"/>
-              </w:rPr>
-              <w:t xml:space="preserve">39.93</w:t>
-            </w:r>
-          </w:p>
-        </w:tc>
-        <w:tc>
-          <w:tcPr>
-            <w:tcBorders/>
-            <w:shd w:val="clear" w:color="auto" w:fill="FFFFFF"/>
-            <w:tcMar>
-              <w:top w:w="0" w:type="dxa"/>
-              <w:bottom w:w="0" w:type="dxa"/>
-              <w:left w:w="0" w:type="dxa"/>
-              <w:right w:w="0" w:type="dxa"/>
-            </w:tcMar>
-            <w:vAlign w:val="top"/>
-          </w:tcPr>
-          <w:p>
-            <w:pPr>
-              <w:jc w:val="right"/>
-              <w:spacing w:after="120" w:before="120" w:line="240"/>
-              <w:ind w:firstLine="0" w:left="120" w:right="120"/>
-            </w:pPr>
-            <w:r xmlns:w="http://schemas.openxmlformats.org/wordprocessingml/2006/main" xmlns:wp="http://schemas.openxmlformats.org/drawingml/2006/wordprocessingDrawing" xmlns:r="http://schemas.openxmlformats.org/officeDocument/2006/relationships" xmlns:w14="http://schemas.microsoft.com/office/word/2010/wordml">
-              <w:rPr>
-                <w:rFonts w:ascii="Helvetica" w:hAnsi="Helvetica" w:eastAsia="Helvetica" w:cs="Helvetica"/>
-                <w:sz w:val="22"/>
-                <w:szCs w:val="22"/>
-                <w:color w:val="000000"/>
-              </w:rPr>
-              <w:t xml:space="preserve">78.97</w:t>
+              <w:t xml:space="preserve">371.00</w:t>
+            </w:r>
+          </w:p>
+        </w:tc>
+        <w:tc>
+          <w:tcPr>
+            <w:tcBorders/>
+            <w:shd w:val="clear" w:color="auto" w:fill="FFFFFF"/>
+            <w:tcMar>
+              <w:top w:w="0" w:type="dxa"/>
+              <w:bottom w:w="0" w:type="dxa"/>
+              <w:left w:w="0" w:type="dxa"/>
+              <w:right w:w="0" w:type="dxa"/>
+            </w:tcMar>
+            <w:vAlign w:val="top"/>
+          </w:tcPr>
+          <w:p>
+            <w:pPr>
+              <w:jc w:val="right"/>
+              <w:spacing w:after="120" w:before="120" w:line="240"/>
+              <w:ind w:firstLine="0" w:left="120" w:right="120"/>
+            </w:pPr>
+            <w:r xmlns:w="http://schemas.openxmlformats.org/wordprocessingml/2006/main" xmlns:wp="http://schemas.openxmlformats.org/drawingml/2006/wordprocessingDrawing" xmlns:r="http://schemas.openxmlformats.org/officeDocument/2006/relationships" xmlns:w14="http://schemas.microsoft.com/office/word/2010/wordml">
+              <w:rPr>
+                <w:rFonts w:ascii="Helvetica" w:hAnsi="Helvetica" w:eastAsia="Helvetica" w:cs="Helvetica"/>
+                <w:sz w:val="22"/>
+                <w:szCs w:val="22"/>
+                <w:color w:val="000000"/>
+              </w:rPr>
+              <w:t xml:space="preserve">1279.24</w:t>
+            </w:r>
+          </w:p>
+        </w:tc>
+        <w:tc>
+          <w:tcPr>
+            <w:tcBorders/>
+            <w:shd w:val="clear" w:color="auto" w:fill="FFFFFF"/>
+            <w:tcMar>
+              <w:top w:w="0" w:type="dxa"/>
+              <w:bottom w:w="0" w:type="dxa"/>
+              <w:left w:w="0" w:type="dxa"/>
+              <w:right w:w="0" w:type="dxa"/>
+            </w:tcMar>
+            <w:vAlign w:val="top"/>
+          </w:tcPr>
+          <w:p>
+            <w:pPr>
+              <w:jc w:val="right"/>
+              <w:spacing w:after="120" w:before="120" w:line="240"/>
+              <w:ind w:firstLine="0" w:left="120" w:right="120"/>
+            </w:pPr>
+            <w:r xmlns:w="http://schemas.openxmlformats.org/wordprocessingml/2006/main" xmlns:wp="http://schemas.openxmlformats.org/drawingml/2006/wordprocessingDrawing" xmlns:r="http://schemas.openxmlformats.org/officeDocument/2006/relationships" xmlns:w14="http://schemas.microsoft.com/office/word/2010/wordml">
+              <w:rPr>
+                <w:rFonts w:ascii="Helvetica" w:hAnsi="Helvetica" w:eastAsia="Helvetica" w:cs="Helvetica"/>
+                <w:sz w:val="22"/>
+                <w:szCs w:val="22"/>
+                <w:color w:val="000000"/>
+              </w:rPr>
+              <w:t xml:space="preserve">446.14</w:t>
+            </w:r>
+          </w:p>
+        </w:tc>
+        <w:tc>
+          <w:tcPr>
+            <w:tcBorders/>
+            <w:shd w:val="clear" w:color="auto" w:fill="FFFFFF"/>
+            <w:tcMar>
+              <w:top w:w="0" w:type="dxa"/>
+              <w:bottom w:w="0" w:type="dxa"/>
+              <w:left w:w="0" w:type="dxa"/>
+              <w:right w:w="0" w:type="dxa"/>
+            </w:tcMar>
+            <w:vAlign w:val="top"/>
+          </w:tcPr>
+          <w:p>
+            <w:pPr>
+              <w:jc w:val="right"/>
+              <w:spacing w:after="120" w:before="120" w:line="240"/>
+              <w:ind w:firstLine="0" w:left="120" w:right="120"/>
+            </w:pPr>
+            <w:r xmlns:w="http://schemas.openxmlformats.org/wordprocessingml/2006/main" xmlns:wp="http://schemas.openxmlformats.org/drawingml/2006/wordprocessingDrawing" xmlns:r="http://schemas.openxmlformats.org/officeDocument/2006/relationships" xmlns:w14="http://schemas.microsoft.com/office/word/2010/wordml">
+              <w:rPr>
+                <w:rFonts w:ascii="Helvetica" w:hAnsi="Helvetica" w:eastAsia="Helvetica" w:cs="Helvetica"/>
+                <w:sz w:val="22"/>
+                <w:szCs w:val="22"/>
+                <w:color w:val="000000"/>
+              </w:rPr>
+              <w:t xml:space="preserve">23.16</w:t>
+            </w:r>
+          </w:p>
+        </w:tc>
+        <w:tc>
+          <w:tcPr>
+            <w:tcBorders/>
+            <w:shd w:val="clear" w:color="auto" w:fill="FFFFFF"/>
+            <w:tcMar>
+              <w:top w:w="0" w:type="dxa"/>
+              <w:bottom w:w="0" w:type="dxa"/>
+              <w:left w:w="0" w:type="dxa"/>
+              <w:right w:w="0" w:type="dxa"/>
+            </w:tcMar>
+            <w:vAlign w:val="top"/>
+          </w:tcPr>
+          <w:p>
+            <w:pPr>
+              <w:jc w:val="right"/>
+              <w:spacing w:after="120" w:before="120" w:line="240"/>
+              <w:ind w:firstLine="0" w:left="120" w:right="120"/>
+            </w:pPr>
+            <w:r xmlns:w="http://schemas.openxmlformats.org/wordprocessingml/2006/main" xmlns:wp="http://schemas.openxmlformats.org/drawingml/2006/wordprocessingDrawing" xmlns:r="http://schemas.openxmlformats.org/officeDocument/2006/relationships" xmlns:w14="http://schemas.microsoft.com/office/word/2010/wordml">
+              <w:rPr>
+                <w:rFonts w:ascii="Helvetica" w:hAnsi="Helvetica" w:eastAsia="Helvetica" w:cs="Helvetica"/>
+                <w:sz w:val="22"/>
+                <w:szCs w:val="22"/>
+                <w:color w:val="000000"/>
+              </w:rPr>
+              <w:t xml:space="preserve">45.55</w:t>
             </w:r>
           </w:p>
         </w:tc>
@@ -1777,123 +1777,123 @@
                 <w:szCs w:val="22"/>
                 <w:color w:val="000000"/>
               </w:rPr>
-              <w:t xml:space="preserve">132.00</w:t>
-            </w:r>
-          </w:p>
-        </w:tc>
-        <w:tc>
-          <w:tcPr>
-            <w:tcBorders/>
-            <w:shd w:val="clear" w:color="auto" w:fill="FFFFFF"/>
-            <w:tcMar>
-              <w:top w:w="0" w:type="dxa"/>
-              <w:bottom w:w="0" w:type="dxa"/>
-              <w:left w:w="0" w:type="dxa"/>
-              <w:right w:w="0" w:type="dxa"/>
-            </w:tcMar>
-            <w:vAlign w:val="top"/>
-          </w:tcPr>
-          <w:p>
-            <w:pPr>
-              <w:jc w:val="right"/>
-              <w:spacing w:after="120" w:before="120" w:line="240"/>
-              <w:ind w:firstLine="0" w:left="120" w:right="120"/>
-            </w:pPr>
-            <w:r xmlns:w="http://schemas.openxmlformats.org/wordprocessingml/2006/main" xmlns:wp="http://schemas.openxmlformats.org/drawingml/2006/wordprocessingDrawing" xmlns:r="http://schemas.openxmlformats.org/officeDocument/2006/relationships" xmlns:w14="http://schemas.microsoft.com/office/word/2010/wordml">
-              <w:rPr>
-                <w:rFonts w:ascii="Helvetica" w:hAnsi="Helvetica" w:eastAsia="Helvetica" w:cs="Helvetica"/>
-                <w:sz w:val="22"/>
-                <w:szCs w:val="22"/>
-                <w:color w:val="000000"/>
-              </w:rPr>
-              <w:t xml:space="preserve">1339.76</w:t>
-            </w:r>
-          </w:p>
-        </w:tc>
-        <w:tc>
-          <w:tcPr>
-            <w:tcBorders/>
-            <w:shd w:val="clear" w:color="auto" w:fill="FFFFFF"/>
-            <w:tcMar>
-              <w:top w:w="0" w:type="dxa"/>
-              <w:bottom w:w="0" w:type="dxa"/>
-              <w:left w:w="0" w:type="dxa"/>
-              <w:right w:w="0" w:type="dxa"/>
-            </w:tcMar>
-            <w:vAlign w:val="top"/>
-          </w:tcPr>
-          <w:p>
-            <w:pPr>
-              <w:jc w:val="right"/>
-              <w:spacing w:after="120" w:before="120" w:line="240"/>
-              <w:ind w:firstLine="0" w:left="120" w:right="120"/>
-            </w:pPr>
-            <w:r xmlns:w="http://schemas.openxmlformats.org/wordprocessingml/2006/main" xmlns:wp="http://schemas.openxmlformats.org/drawingml/2006/wordprocessingDrawing" xmlns:r="http://schemas.openxmlformats.org/officeDocument/2006/relationships" xmlns:w14="http://schemas.microsoft.com/office/word/2010/wordml">
-              <w:rPr>
-                <w:rFonts w:ascii="Helvetica" w:hAnsi="Helvetica" w:eastAsia="Helvetica" w:cs="Helvetica"/>
-                <w:sz w:val="22"/>
-                <w:szCs w:val="22"/>
-                <w:color w:val="000000"/>
-              </w:rPr>
-              <w:t xml:space="preserve">441.59</w:t>
-            </w:r>
-          </w:p>
-        </w:tc>
-        <w:tc>
-          <w:tcPr>
-            <w:tcBorders/>
-            <w:shd w:val="clear" w:color="auto" w:fill="FFFFFF"/>
-            <w:tcMar>
-              <w:top w:w="0" w:type="dxa"/>
-              <w:bottom w:w="0" w:type="dxa"/>
-              <w:left w:w="0" w:type="dxa"/>
-              <w:right w:w="0" w:type="dxa"/>
-            </w:tcMar>
-            <w:vAlign w:val="top"/>
-          </w:tcPr>
-          <w:p>
-            <w:pPr>
-              <w:jc w:val="right"/>
-              <w:spacing w:after="120" w:before="120" w:line="240"/>
-              <w:ind w:firstLine="0" w:left="120" w:right="120"/>
-            </w:pPr>
-            <w:r xmlns:w="http://schemas.openxmlformats.org/wordprocessingml/2006/main" xmlns:wp="http://schemas.openxmlformats.org/drawingml/2006/wordprocessingDrawing" xmlns:r="http://schemas.openxmlformats.org/officeDocument/2006/relationships" xmlns:w14="http://schemas.microsoft.com/office/word/2010/wordml">
-              <w:rPr>
-                <w:rFonts w:ascii="Helvetica" w:hAnsi="Helvetica" w:eastAsia="Helvetica" w:cs="Helvetica"/>
-                <w:sz w:val="22"/>
-                <w:szCs w:val="22"/>
-                <w:color w:val="000000"/>
-              </w:rPr>
-              <w:t xml:space="preserve">38.44</w:t>
-            </w:r>
-          </w:p>
-        </w:tc>
-        <w:tc>
-          <w:tcPr>
-            <w:tcBorders/>
-            <w:shd w:val="clear" w:color="auto" w:fill="FFFFFF"/>
-            <w:tcMar>
-              <w:top w:w="0" w:type="dxa"/>
-              <w:bottom w:w="0" w:type="dxa"/>
-              <w:left w:w="0" w:type="dxa"/>
-              <w:right w:w="0" w:type="dxa"/>
-            </w:tcMar>
-            <w:vAlign w:val="top"/>
-          </w:tcPr>
-          <w:p>
-            <w:pPr>
-              <w:jc w:val="right"/>
-              <w:spacing w:after="120" w:before="120" w:line="240"/>
-              <w:ind w:firstLine="0" w:left="120" w:right="120"/>
-            </w:pPr>
-            <w:r xmlns:w="http://schemas.openxmlformats.org/wordprocessingml/2006/main" xmlns:wp="http://schemas.openxmlformats.org/drawingml/2006/wordprocessingDrawing" xmlns:r="http://schemas.openxmlformats.org/officeDocument/2006/relationships" xmlns:w14="http://schemas.microsoft.com/office/word/2010/wordml">
-              <w:rPr>
-                <w:rFonts w:ascii="Helvetica" w:hAnsi="Helvetica" w:eastAsia="Helvetica" w:cs="Helvetica"/>
-                <w:sz w:val="22"/>
-                <w:szCs w:val="22"/>
-                <w:color w:val="000000"/>
-              </w:rPr>
-              <w:t xml:space="preserve">76.03</w:t>
+              <w:t xml:space="preserve">357.00</w:t>
+            </w:r>
+          </w:p>
+        </w:tc>
+        <w:tc>
+          <w:tcPr>
+            <w:tcBorders/>
+            <w:shd w:val="clear" w:color="auto" w:fill="FFFFFF"/>
+            <w:tcMar>
+              <w:top w:w="0" w:type="dxa"/>
+              <w:bottom w:w="0" w:type="dxa"/>
+              <w:left w:w="0" w:type="dxa"/>
+              <w:right w:w="0" w:type="dxa"/>
+            </w:tcMar>
+            <w:vAlign w:val="top"/>
+          </w:tcPr>
+          <w:p>
+            <w:pPr>
+              <w:jc w:val="right"/>
+              <w:spacing w:after="120" w:before="120" w:line="240"/>
+              <w:ind w:firstLine="0" w:left="120" w:right="120"/>
+            </w:pPr>
+            <w:r xmlns:w="http://schemas.openxmlformats.org/wordprocessingml/2006/main" xmlns:wp="http://schemas.openxmlformats.org/drawingml/2006/wordprocessingDrawing" xmlns:r="http://schemas.openxmlformats.org/officeDocument/2006/relationships" xmlns:w14="http://schemas.microsoft.com/office/word/2010/wordml">
+              <w:rPr>
+                <w:rFonts w:ascii="Helvetica" w:hAnsi="Helvetica" w:eastAsia="Helvetica" w:cs="Helvetica"/>
+                <w:sz w:val="22"/>
+                <w:szCs w:val="22"/>
+                <w:color w:val="000000"/>
+              </w:rPr>
+              <w:t xml:space="preserve">1296.50</w:t>
+            </w:r>
+          </w:p>
+        </w:tc>
+        <w:tc>
+          <w:tcPr>
+            <w:tcBorders/>
+            <w:shd w:val="clear" w:color="auto" w:fill="FFFFFF"/>
+            <w:tcMar>
+              <w:top w:w="0" w:type="dxa"/>
+              <w:bottom w:w="0" w:type="dxa"/>
+              <w:left w:w="0" w:type="dxa"/>
+              <w:right w:w="0" w:type="dxa"/>
+            </w:tcMar>
+            <w:vAlign w:val="top"/>
+          </w:tcPr>
+          <w:p>
+            <w:pPr>
+              <w:jc w:val="right"/>
+              <w:spacing w:after="120" w:before="120" w:line="240"/>
+              <w:ind w:firstLine="0" w:left="120" w:right="120"/>
+            </w:pPr>
+            <w:r xmlns:w="http://schemas.openxmlformats.org/wordprocessingml/2006/main" xmlns:wp="http://schemas.openxmlformats.org/drawingml/2006/wordprocessingDrawing" xmlns:r="http://schemas.openxmlformats.org/officeDocument/2006/relationships" xmlns:w14="http://schemas.microsoft.com/office/word/2010/wordml">
+              <w:rPr>
+                <w:rFonts w:ascii="Helvetica" w:hAnsi="Helvetica" w:eastAsia="Helvetica" w:cs="Helvetica"/>
+                <w:sz w:val="22"/>
+                <w:szCs w:val="22"/>
+                <w:color w:val="000000"/>
+              </w:rPr>
+              <w:t xml:space="preserve">428.97</w:t>
+            </w:r>
+          </w:p>
+        </w:tc>
+        <w:tc>
+          <w:tcPr>
+            <w:tcBorders/>
+            <w:shd w:val="clear" w:color="auto" w:fill="FFFFFF"/>
+            <w:tcMar>
+              <w:top w:w="0" w:type="dxa"/>
+              <w:bottom w:w="0" w:type="dxa"/>
+              <w:left w:w="0" w:type="dxa"/>
+              <w:right w:w="0" w:type="dxa"/>
+            </w:tcMar>
+            <w:vAlign w:val="top"/>
+          </w:tcPr>
+          <w:p>
+            <w:pPr>
+              <w:jc w:val="right"/>
+              <w:spacing w:after="120" w:before="120" w:line="240"/>
+              <w:ind w:firstLine="0" w:left="120" w:right="120"/>
+            </w:pPr>
+            <w:r xmlns:w="http://schemas.openxmlformats.org/wordprocessingml/2006/main" xmlns:wp="http://schemas.openxmlformats.org/drawingml/2006/wordprocessingDrawing" xmlns:r="http://schemas.openxmlformats.org/officeDocument/2006/relationships" xmlns:w14="http://schemas.microsoft.com/office/word/2010/wordml">
+              <w:rPr>
+                <w:rFonts w:ascii="Helvetica" w:hAnsi="Helvetica" w:eastAsia="Helvetica" w:cs="Helvetica"/>
+                <w:sz w:val="22"/>
+                <w:szCs w:val="22"/>
+                <w:color w:val="000000"/>
+              </w:rPr>
+              <w:t xml:space="preserve">22.70</w:t>
+            </w:r>
+          </w:p>
+        </w:tc>
+        <w:tc>
+          <w:tcPr>
+            <w:tcBorders/>
+            <w:shd w:val="clear" w:color="auto" w:fill="FFFFFF"/>
+            <w:tcMar>
+              <w:top w:w="0" w:type="dxa"/>
+              <w:bottom w:w="0" w:type="dxa"/>
+              <w:left w:w="0" w:type="dxa"/>
+              <w:right w:w="0" w:type="dxa"/>
+            </w:tcMar>
+            <w:vAlign w:val="top"/>
+          </w:tcPr>
+          <w:p>
+            <w:pPr>
+              <w:jc w:val="right"/>
+              <w:spacing w:after="120" w:before="120" w:line="240"/>
+              <w:ind w:firstLine="0" w:left="120" w:right="120"/>
+            </w:pPr>
+            <w:r xmlns:w="http://schemas.openxmlformats.org/wordprocessingml/2006/main" xmlns:wp="http://schemas.openxmlformats.org/drawingml/2006/wordprocessingDrawing" xmlns:r="http://schemas.openxmlformats.org/officeDocument/2006/relationships" xmlns:w14="http://schemas.microsoft.com/office/word/2010/wordml">
+              <w:rPr>
+                <w:rFonts w:ascii="Helvetica" w:hAnsi="Helvetica" w:eastAsia="Helvetica" w:cs="Helvetica"/>
+                <w:sz w:val="22"/>
+                <w:szCs w:val="22"/>
+                <w:color w:val="000000"/>
+              </w:rPr>
+              <w:t xml:space="preserve">44.65</w:t>
             </w:r>
           </w:p>
         </w:tc>
@@ -1986,123 +1986,123 @@
                 <w:szCs w:val="22"/>
                 <w:color w:val="000000"/>
               </w:rPr>
-              <w:t xml:space="preserve">133.00</w:t>
-            </w:r>
-          </w:p>
-        </w:tc>
-        <w:tc>
-          <w:tcPr>
-            <w:tcBorders/>
-            <w:shd w:val="clear" w:color="auto" w:fill="FFFFFF"/>
-            <w:tcMar>
-              <w:top w:w="0" w:type="dxa"/>
-              <w:bottom w:w="0" w:type="dxa"/>
-              <w:left w:w="0" w:type="dxa"/>
-              <w:right w:w="0" w:type="dxa"/>
-            </w:tcMar>
-            <w:vAlign w:val="top"/>
-          </w:tcPr>
-          <w:p>
-            <w:pPr>
-              <w:jc w:val="right"/>
-              <w:spacing w:after="120" w:before="120" w:line="240"/>
-              <w:ind w:firstLine="0" w:left="120" w:right="120"/>
-            </w:pPr>
-            <w:r xmlns:w="http://schemas.openxmlformats.org/wordprocessingml/2006/main" xmlns:wp="http://schemas.openxmlformats.org/drawingml/2006/wordprocessingDrawing" xmlns:r="http://schemas.openxmlformats.org/officeDocument/2006/relationships" xmlns:w14="http://schemas.microsoft.com/office/word/2010/wordml">
-              <w:rPr>
-                <w:rFonts w:ascii="Helvetica" w:hAnsi="Helvetica" w:eastAsia="Helvetica" w:cs="Helvetica"/>
-                <w:sz w:val="22"/>
-                <w:szCs w:val="22"/>
-                <w:color w:val="000000"/>
-              </w:rPr>
-              <w:t xml:space="preserve">1414.37</w:t>
-            </w:r>
-          </w:p>
-        </w:tc>
-        <w:tc>
-          <w:tcPr>
-            <w:tcBorders/>
-            <w:shd w:val="clear" w:color="auto" w:fill="FFFFFF"/>
-            <w:tcMar>
-              <w:top w:w="0" w:type="dxa"/>
-              <w:bottom w:w="0" w:type="dxa"/>
-              <w:left w:w="0" w:type="dxa"/>
-              <w:right w:w="0" w:type="dxa"/>
-            </w:tcMar>
-            <w:vAlign w:val="top"/>
-          </w:tcPr>
-          <w:p>
-            <w:pPr>
-              <w:jc w:val="right"/>
-              <w:spacing w:after="120" w:before="120" w:line="240"/>
-              <w:ind w:firstLine="0" w:left="120" w:right="120"/>
-            </w:pPr>
-            <w:r xmlns:w="http://schemas.openxmlformats.org/wordprocessingml/2006/main" xmlns:wp="http://schemas.openxmlformats.org/drawingml/2006/wordprocessingDrawing" xmlns:r="http://schemas.openxmlformats.org/officeDocument/2006/relationships" xmlns:w14="http://schemas.microsoft.com/office/word/2010/wordml">
-              <w:rPr>
-                <w:rFonts w:ascii="Helvetica" w:hAnsi="Helvetica" w:eastAsia="Helvetica" w:cs="Helvetica"/>
-                <w:sz w:val="22"/>
-                <w:szCs w:val="22"/>
-                <w:color w:val="000000"/>
-              </w:rPr>
-              <w:t xml:space="preserve">481.29</w:t>
-            </w:r>
-          </w:p>
-        </w:tc>
-        <w:tc>
-          <w:tcPr>
-            <w:tcBorders/>
-            <w:shd w:val="clear" w:color="auto" w:fill="FFFFFF"/>
-            <w:tcMar>
-              <w:top w:w="0" w:type="dxa"/>
-              <w:bottom w:w="0" w:type="dxa"/>
-              <w:left w:w="0" w:type="dxa"/>
-              <w:right w:w="0" w:type="dxa"/>
-            </w:tcMar>
-            <w:vAlign w:val="top"/>
-          </w:tcPr>
-          <w:p>
-            <w:pPr>
-              <w:jc w:val="right"/>
-              <w:spacing w:after="120" w:before="120" w:line="240"/>
-              <w:ind w:firstLine="0" w:left="120" w:right="120"/>
-            </w:pPr>
-            <w:r xmlns:w="http://schemas.openxmlformats.org/wordprocessingml/2006/main" xmlns:wp="http://schemas.openxmlformats.org/drawingml/2006/wordprocessingDrawing" xmlns:r="http://schemas.openxmlformats.org/officeDocument/2006/relationships" xmlns:w14="http://schemas.microsoft.com/office/word/2010/wordml">
-              <w:rPr>
-                <w:rFonts w:ascii="Helvetica" w:hAnsi="Helvetica" w:eastAsia="Helvetica" w:cs="Helvetica"/>
-                <w:sz w:val="22"/>
-                <w:szCs w:val="22"/>
-                <w:color w:val="000000"/>
-              </w:rPr>
-              <w:t xml:space="preserve">41.73</w:t>
-            </w:r>
-          </w:p>
-        </w:tc>
-        <w:tc>
-          <w:tcPr>
-            <w:tcBorders/>
-            <w:shd w:val="clear" w:color="auto" w:fill="FFFFFF"/>
-            <w:tcMar>
-              <w:top w:w="0" w:type="dxa"/>
-              <w:bottom w:w="0" w:type="dxa"/>
-              <w:left w:w="0" w:type="dxa"/>
-              <w:right w:w="0" w:type="dxa"/>
-            </w:tcMar>
-            <w:vAlign w:val="top"/>
-          </w:tcPr>
-          <w:p>
-            <w:pPr>
-              <w:jc w:val="right"/>
-              <w:spacing w:after="120" w:before="120" w:line="240"/>
-              <w:ind w:firstLine="0" w:left="120" w:right="120"/>
-            </w:pPr>
-            <w:r xmlns:w="http://schemas.openxmlformats.org/wordprocessingml/2006/main" xmlns:wp="http://schemas.openxmlformats.org/drawingml/2006/wordprocessingDrawing" xmlns:r="http://schemas.openxmlformats.org/officeDocument/2006/relationships" xmlns:w14="http://schemas.microsoft.com/office/word/2010/wordml">
-              <w:rPr>
-                <w:rFonts w:ascii="Helvetica" w:hAnsi="Helvetica" w:eastAsia="Helvetica" w:cs="Helvetica"/>
-                <w:sz w:val="22"/>
-                <w:szCs w:val="22"/>
-                <w:color w:val="000000"/>
-              </w:rPr>
-              <w:t xml:space="preserve">82.55</w:t>
+              <w:t xml:space="preserve">361.00</w:t>
+            </w:r>
+          </w:p>
+        </w:tc>
+        <w:tc>
+          <w:tcPr>
+            <w:tcBorders/>
+            <w:shd w:val="clear" w:color="auto" w:fill="FFFFFF"/>
+            <w:tcMar>
+              <w:top w:w="0" w:type="dxa"/>
+              <w:bottom w:w="0" w:type="dxa"/>
+              <w:left w:w="0" w:type="dxa"/>
+              <w:right w:w="0" w:type="dxa"/>
+            </w:tcMar>
+            <w:vAlign w:val="top"/>
+          </w:tcPr>
+          <w:p>
+            <w:pPr>
+              <w:jc w:val="right"/>
+              <w:spacing w:after="120" w:before="120" w:line="240"/>
+              <w:ind w:firstLine="0" w:left="120" w:right="120"/>
+            </w:pPr>
+            <w:r xmlns:w="http://schemas.openxmlformats.org/wordprocessingml/2006/main" xmlns:wp="http://schemas.openxmlformats.org/drawingml/2006/wordprocessingDrawing" xmlns:r="http://schemas.openxmlformats.org/officeDocument/2006/relationships" xmlns:w14="http://schemas.microsoft.com/office/word/2010/wordml">
+              <w:rPr>
+                <w:rFonts w:ascii="Helvetica" w:hAnsi="Helvetica" w:eastAsia="Helvetica" w:cs="Helvetica"/>
+                <w:sz w:val="22"/>
+                <w:szCs w:val="22"/>
+                <w:color w:val="000000"/>
+              </w:rPr>
+              <w:t xml:space="preserve">1330.53</w:t>
+            </w:r>
+          </w:p>
+        </w:tc>
+        <w:tc>
+          <w:tcPr>
+            <w:tcBorders/>
+            <w:shd w:val="clear" w:color="auto" w:fill="FFFFFF"/>
+            <w:tcMar>
+              <w:top w:w="0" w:type="dxa"/>
+              <w:bottom w:w="0" w:type="dxa"/>
+              <w:left w:w="0" w:type="dxa"/>
+              <w:right w:w="0" w:type="dxa"/>
+            </w:tcMar>
+            <w:vAlign w:val="top"/>
+          </w:tcPr>
+          <w:p>
+            <w:pPr>
+              <w:jc w:val="right"/>
+              <w:spacing w:after="120" w:before="120" w:line="240"/>
+              <w:ind w:firstLine="0" w:left="120" w:right="120"/>
+            </w:pPr>
+            <w:r xmlns:w="http://schemas.openxmlformats.org/wordprocessingml/2006/main" xmlns:wp="http://schemas.openxmlformats.org/drawingml/2006/wordprocessingDrawing" xmlns:r="http://schemas.openxmlformats.org/officeDocument/2006/relationships" xmlns:w14="http://schemas.microsoft.com/office/word/2010/wordml">
+              <w:rPr>
+                <w:rFonts w:ascii="Helvetica" w:hAnsi="Helvetica" w:eastAsia="Helvetica" w:cs="Helvetica"/>
+                <w:sz w:val="22"/>
+                <w:szCs w:val="22"/>
+                <w:color w:val="000000"/>
+              </w:rPr>
+              <w:t xml:space="preserve">461.43</w:t>
+            </w:r>
+          </w:p>
+        </w:tc>
+        <w:tc>
+          <w:tcPr>
+            <w:tcBorders/>
+            <w:shd w:val="clear" w:color="auto" w:fill="FFFFFF"/>
+            <w:tcMar>
+              <w:top w:w="0" w:type="dxa"/>
+              <w:bottom w:w="0" w:type="dxa"/>
+              <w:left w:w="0" w:type="dxa"/>
+              <w:right w:w="0" w:type="dxa"/>
+            </w:tcMar>
+            <w:vAlign w:val="top"/>
+          </w:tcPr>
+          <w:p>
+            <w:pPr>
+              <w:jc w:val="right"/>
+              <w:spacing w:after="120" w:before="120" w:line="240"/>
+              <w:ind w:firstLine="0" w:left="120" w:right="120"/>
+            </w:pPr>
+            <w:r xmlns:w="http://schemas.openxmlformats.org/wordprocessingml/2006/main" xmlns:wp="http://schemas.openxmlformats.org/drawingml/2006/wordprocessingDrawing" xmlns:r="http://schemas.openxmlformats.org/officeDocument/2006/relationships" xmlns:w14="http://schemas.microsoft.com/office/word/2010/wordml">
+              <w:rPr>
+                <w:rFonts w:ascii="Helvetica" w:hAnsi="Helvetica" w:eastAsia="Helvetica" w:cs="Helvetica"/>
+                <w:sz w:val="22"/>
+                <w:szCs w:val="22"/>
+                <w:color w:val="000000"/>
+              </w:rPr>
+              <w:t xml:space="preserve">24.29</w:t>
+            </w:r>
+          </w:p>
+        </w:tc>
+        <w:tc>
+          <w:tcPr>
+            <w:tcBorders/>
+            <w:shd w:val="clear" w:color="auto" w:fill="FFFFFF"/>
+            <w:tcMar>
+              <w:top w:w="0" w:type="dxa"/>
+              <w:bottom w:w="0" w:type="dxa"/>
+              <w:left w:w="0" w:type="dxa"/>
+              <w:right w:w="0" w:type="dxa"/>
+            </w:tcMar>
+            <w:vAlign w:val="top"/>
+          </w:tcPr>
+          <w:p>
+            <w:pPr>
+              <w:jc w:val="right"/>
+              <w:spacing w:after="120" w:before="120" w:line="240"/>
+              <w:ind w:firstLine="0" w:left="120" w:right="120"/>
+            </w:pPr>
+            <w:r xmlns:w="http://schemas.openxmlformats.org/wordprocessingml/2006/main" xmlns:wp="http://schemas.openxmlformats.org/drawingml/2006/wordprocessingDrawing" xmlns:r="http://schemas.openxmlformats.org/officeDocument/2006/relationships" xmlns:w14="http://schemas.microsoft.com/office/word/2010/wordml">
+              <w:rPr>
+                <w:rFonts w:ascii="Helvetica" w:hAnsi="Helvetica" w:eastAsia="Helvetica" w:cs="Helvetica"/>
+                <w:sz w:val="22"/>
+                <w:szCs w:val="22"/>
+                <w:color w:val="000000"/>
+              </w:rPr>
+              <w:t xml:space="preserve">47.76</w:t>
             </w:r>
           </w:p>
         </w:tc>
@@ -2195,123 +2195,123 @@
                 <w:szCs w:val="22"/>
                 <w:color w:val="000000"/>
               </w:rPr>
-              <w:t xml:space="preserve">122.00</w:t>
-            </w:r>
-          </w:p>
-        </w:tc>
-        <w:tc>
-          <w:tcPr>
-            <w:tcBorders/>
-            <w:shd w:val="clear" w:color="auto" w:fill="FFFFFF"/>
-            <w:tcMar>
-              <w:top w:w="0" w:type="dxa"/>
-              <w:bottom w:w="0" w:type="dxa"/>
-              <w:left w:w="0" w:type="dxa"/>
-              <w:right w:w="0" w:type="dxa"/>
-            </w:tcMar>
-            <w:vAlign w:val="top"/>
-          </w:tcPr>
-          <w:p>
-            <w:pPr>
-              <w:jc w:val="right"/>
-              <w:spacing w:after="120" w:before="120" w:line="240"/>
-              <w:ind w:firstLine="0" w:left="120" w:right="120"/>
-            </w:pPr>
-            <w:r xmlns:w="http://schemas.openxmlformats.org/wordprocessingml/2006/main" xmlns:wp="http://schemas.openxmlformats.org/drawingml/2006/wordprocessingDrawing" xmlns:r="http://schemas.openxmlformats.org/officeDocument/2006/relationships" xmlns:w14="http://schemas.microsoft.com/office/word/2010/wordml">
-              <w:rPr>
-                <w:rFonts w:ascii="Helvetica" w:hAnsi="Helvetica" w:eastAsia="Helvetica" w:cs="Helvetica"/>
-                <w:sz w:val="22"/>
-                <w:szCs w:val="22"/>
-                <w:color w:val="000000"/>
-              </w:rPr>
-              <w:t xml:space="preserve">1400.99</w:t>
-            </w:r>
-          </w:p>
-        </w:tc>
-        <w:tc>
-          <w:tcPr>
-            <w:tcBorders/>
-            <w:shd w:val="clear" w:color="auto" w:fill="FFFFFF"/>
-            <w:tcMar>
-              <w:top w:w="0" w:type="dxa"/>
-              <w:bottom w:w="0" w:type="dxa"/>
-              <w:left w:w="0" w:type="dxa"/>
-              <w:right w:w="0" w:type="dxa"/>
-            </w:tcMar>
-            <w:vAlign w:val="top"/>
-          </w:tcPr>
-          <w:p>
-            <w:pPr>
-              <w:jc w:val="right"/>
-              <w:spacing w:after="120" w:before="120" w:line="240"/>
-              <w:ind w:firstLine="0" w:left="120" w:right="120"/>
-            </w:pPr>
-            <w:r xmlns:w="http://schemas.openxmlformats.org/wordprocessingml/2006/main" xmlns:wp="http://schemas.openxmlformats.org/drawingml/2006/wordprocessingDrawing" xmlns:r="http://schemas.openxmlformats.org/officeDocument/2006/relationships" xmlns:w14="http://schemas.microsoft.com/office/word/2010/wordml">
-              <w:rPr>
-                <w:rFonts w:ascii="Helvetica" w:hAnsi="Helvetica" w:eastAsia="Helvetica" w:cs="Helvetica"/>
-                <w:sz w:val="22"/>
-                <w:szCs w:val="22"/>
-                <w:color w:val="000000"/>
-              </w:rPr>
-              <w:t xml:space="preserve">466.88</w:t>
-            </w:r>
-          </w:p>
-        </w:tc>
-        <w:tc>
-          <w:tcPr>
-            <w:tcBorders/>
-            <w:shd w:val="clear" w:color="auto" w:fill="FFFFFF"/>
-            <w:tcMar>
-              <w:top w:w="0" w:type="dxa"/>
-              <w:bottom w:w="0" w:type="dxa"/>
-              <w:left w:w="0" w:type="dxa"/>
-              <w:right w:w="0" w:type="dxa"/>
-            </w:tcMar>
-            <w:vAlign w:val="top"/>
-          </w:tcPr>
-          <w:p>
-            <w:pPr>
-              <w:jc w:val="right"/>
-              <w:spacing w:after="120" w:before="120" w:line="240"/>
-              <w:ind w:firstLine="0" w:left="120" w:right="120"/>
-            </w:pPr>
-            <w:r xmlns:w="http://schemas.openxmlformats.org/wordprocessingml/2006/main" xmlns:wp="http://schemas.openxmlformats.org/drawingml/2006/wordprocessingDrawing" xmlns:r="http://schemas.openxmlformats.org/officeDocument/2006/relationships" xmlns:w14="http://schemas.microsoft.com/office/word/2010/wordml">
-              <w:rPr>
-                <w:rFonts w:ascii="Helvetica" w:hAnsi="Helvetica" w:eastAsia="Helvetica" w:cs="Helvetica"/>
-                <w:sz w:val="22"/>
-                <w:szCs w:val="22"/>
-                <w:color w:val="000000"/>
-              </w:rPr>
-              <w:t xml:space="preserve">42.27</w:t>
-            </w:r>
-          </w:p>
-        </w:tc>
-        <w:tc>
-          <w:tcPr>
-            <w:tcBorders/>
-            <w:shd w:val="clear" w:color="auto" w:fill="FFFFFF"/>
-            <w:tcMar>
-              <w:top w:w="0" w:type="dxa"/>
-              <w:bottom w:w="0" w:type="dxa"/>
-              <w:left w:w="0" w:type="dxa"/>
-              <w:right w:w="0" w:type="dxa"/>
-            </w:tcMar>
-            <w:vAlign w:val="top"/>
-          </w:tcPr>
-          <w:p>
-            <w:pPr>
-              <w:jc w:val="right"/>
-              <w:spacing w:after="120" w:before="120" w:line="240"/>
-              <w:ind w:firstLine="0" w:left="120" w:right="120"/>
-            </w:pPr>
-            <w:r xmlns:w="http://schemas.openxmlformats.org/wordprocessingml/2006/main" xmlns:wp="http://schemas.openxmlformats.org/drawingml/2006/wordprocessingDrawing" xmlns:r="http://schemas.openxmlformats.org/officeDocument/2006/relationships" xmlns:w14="http://schemas.microsoft.com/office/word/2010/wordml">
-              <w:rPr>
-                <w:rFonts w:ascii="Helvetica" w:hAnsi="Helvetica" w:eastAsia="Helvetica" w:cs="Helvetica"/>
-                <w:sz w:val="22"/>
-                <w:szCs w:val="22"/>
-                <w:color w:val="000000"/>
-              </w:rPr>
-              <w:t xml:space="preserve">83.68</w:t>
+              <w:t xml:space="preserve">346.00</w:t>
+            </w:r>
+          </w:p>
+        </w:tc>
+        <w:tc>
+          <w:tcPr>
+            <w:tcBorders/>
+            <w:shd w:val="clear" w:color="auto" w:fill="FFFFFF"/>
+            <w:tcMar>
+              <w:top w:w="0" w:type="dxa"/>
+              <w:bottom w:w="0" w:type="dxa"/>
+              <w:left w:w="0" w:type="dxa"/>
+              <w:right w:w="0" w:type="dxa"/>
+            </w:tcMar>
+            <w:vAlign w:val="top"/>
+          </w:tcPr>
+          <w:p>
+            <w:pPr>
+              <w:jc w:val="right"/>
+              <w:spacing w:after="120" w:before="120" w:line="240"/>
+              <w:ind w:firstLine="0" w:left="120" w:right="120"/>
+            </w:pPr>
+            <w:r xmlns:w="http://schemas.openxmlformats.org/wordprocessingml/2006/main" xmlns:wp="http://schemas.openxmlformats.org/drawingml/2006/wordprocessingDrawing" xmlns:r="http://schemas.openxmlformats.org/officeDocument/2006/relationships" xmlns:w14="http://schemas.microsoft.com/office/word/2010/wordml">
+              <w:rPr>
+                <w:rFonts w:ascii="Helvetica" w:hAnsi="Helvetica" w:eastAsia="Helvetica" w:cs="Helvetica"/>
+                <w:sz w:val="22"/>
+                <w:szCs w:val="22"/>
+                <w:color w:val="000000"/>
+              </w:rPr>
+              <w:t xml:space="preserve">1391.05</w:t>
+            </w:r>
+          </w:p>
+        </w:tc>
+        <w:tc>
+          <w:tcPr>
+            <w:tcBorders/>
+            <w:shd w:val="clear" w:color="auto" w:fill="FFFFFF"/>
+            <w:tcMar>
+              <w:top w:w="0" w:type="dxa"/>
+              <w:bottom w:w="0" w:type="dxa"/>
+              <w:left w:w="0" w:type="dxa"/>
+              <w:right w:w="0" w:type="dxa"/>
+            </w:tcMar>
+            <w:vAlign w:val="top"/>
+          </w:tcPr>
+          <w:p>
+            <w:pPr>
+              <w:jc w:val="right"/>
+              <w:spacing w:after="120" w:before="120" w:line="240"/>
+              <w:ind w:firstLine="0" w:left="120" w:right="120"/>
+            </w:pPr>
+            <w:r xmlns:w="http://schemas.openxmlformats.org/wordprocessingml/2006/main" xmlns:wp="http://schemas.openxmlformats.org/drawingml/2006/wordprocessingDrawing" xmlns:r="http://schemas.openxmlformats.org/officeDocument/2006/relationships" xmlns:w14="http://schemas.microsoft.com/office/word/2010/wordml">
+              <w:rPr>
+                <w:rFonts w:ascii="Helvetica" w:hAnsi="Helvetica" w:eastAsia="Helvetica" w:cs="Helvetica"/>
+                <w:sz w:val="22"/>
+                <w:szCs w:val="22"/>
+                <w:color w:val="000000"/>
+              </w:rPr>
+              <w:t xml:space="preserve">492.36</w:t>
+            </w:r>
+          </w:p>
+        </w:tc>
+        <w:tc>
+          <w:tcPr>
+            <w:tcBorders/>
+            <w:shd w:val="clear" w:color="auto" w:fill="FFFFFF"/>
+            <w:tcMar>
+              <w:top w:w="0" w:type="dxa"/>
+              <w:bottom w:w="0" w:type="dxa"/>
+              <w:left w:w="0" w:type="dxa"/>
+              <w:right w:w="0" w:type="dxa"/>
+            </w:tcMar>
+            <w:vAlign w:val="top"/>
+          </w:tcPr>
+          <w:p>
+            <w:pPr>
+              <w:jc w:val="right"/>
+              <w:spacing w:after="120" w:before="120" w:line="240"/>
+              <w:ind w:firstLine="0" w:left="120" w:right="120"/>
+            </w:pPr>
+            <w:r xmlns:w="http://schemas.openxmlformats.org/wordprocessingml/2006/main" xmlns:wp="http://schemas.openxmlformats.org/drawingml/2006/wordprocessingDrawing" xmlns:r="http://schemas.openxmlformats.org/officeDocument/2006/relationships" xmlns:w14="http://schemas.microsoft.com/office/word/2010/wordml">
+              <w:rPr>
+                <w:rFonts w:ascii="Helvetica" w:hAnsi="Helvetica" w:eastAsia="Helvetica" w:cs="Helvetica"/>
+                <w:sz w:val="22"/>
+                <w:szCs w:val="22"/>
+                <w:color w:val="000000"/>
+              </w:rPr>
+              <w:t xml:space="preserve">26.47</w:t>
+            </w:r>
+          </w:p>
+        </w:tc>
+        <w:tc>
+          <w:tcPr>
+            <w:tcBorders/>
+            <w:shd w:val="clear" w:color="auto" w:fill="FFFFFF"/>
+            <w:tcMar>
+              <w:top w:w="0" w:type="dxa"/>
+              <w:bottom w:w="0" w:type="dxa"/>
+              <w:left w:w="0" w:type="dxa"/>
+              <w:right w:w="0" w:type="dxa"/>
+            </w:tcMar>
+            <w:vAlign w:val="top"/>
+          </w:tcPr>
+          <w:p>
+            <w:pPr>
+              <w:jc w:val="right"/>
+              <w:spacing w:after="120" w:before="120" w:line="240"/>
+              <w:ind w:firstLine="0" w:left="120" w:right="120"/>
+            </w:pPr>
+            <w:r xmlns:w="http://schemas.openxmlformats.org/wordprocessingml/2006/main" xmlns:wp="http://schemas.openxmlformats.org/drawingml/2006/wordprocessingDrawing" xmlns:r="http://schemas.openxmlformats.org/officeDocument/2006/relationships" xmlns:w14="http://schemas.microsoft.com/office/word/2010/wordml">
+              <w:rPr>
+                <w:rFonts w:ascii="Helvetica" w:hAnsi="Helvetica" w:eastAsia="Helvetica" w:cs="Helvetica"/>
+                <w:sz w:val="22"/>
+                <w:szCs w:val="22"/>
+                <w:color w:val="000000"/>
+              </w:rPr>
+              <w:t xml:space="preserve">52.06</w:t>
             </w:r>
           </w:p>
         </w:tc>
@@ -2404,123 +2404,123 @@
                 <w:szCs w:val="22"/>
                 <w:color w:val="000000"/>
               </w:rPr>
-              <w:t xml:space="preserve">111.00</w:t>
-            </w:r>
-          </w:p>
-        </w:tc>
-        <w:tc>
-          <w:tcPr>
-            <w:tcBorders/>
-            <w:shd w:val="clear" w:color="auto" w:fill="FFFFFF"/>
-            <w:tcMar>
-              <w:top w:w="0" w:type="dxa"/>
-              <w:bottom w:w="0" w:type="dxa"/>
-              <w:left w:w="0" w:type="dxa"/>
-              <w:right w:w="0" w:type="dxa"/>
-            </w:tcMar>
-            <w:vAlign w:val="top"/>
-          </w:tcPr>
-          <w:p>
-            <w:pPr>
-              <w:jc w:val="right"/>
-              <w:spacing w:after="120" w:before="120" w:line="240"/>
-              <w:ind w:firstLine="0" w:left="120" w:right="120"/>
-            </w:pPr>
-            <w:r xmlns:w="http://schemas.openxmlformats.org/wordprocessingml/2006/main" xmlns:wp="http://schemas.openxmlformats.org/drawingml/2006/wordprocessingDrawing" xmlns:r="http://schemas.openxmlformats.org/officeDocument/2006/relationships" xmlns:w14="http://schemas.microsoft.com/office/word/2010/wordml">
-              <w:rPr>
-                <w:rFonts w:ascii="Helvetica" w:hAnsi="Helvetica" w:eastAsia="Helvetica" w:cs="Helvetica"/>
-                <w:sz w:val="22"/>
-                <w:szCs w:val="22"/>
-                <w:color w:val="000000"/>
-              </w:rPr>
-              <w:t xml:space="preserve">1254.41</w:t>
-            </w:r>
-          </w:p>
-        </w:tc>
-        <w:tc>
-          <w:tcPr>
-            <w:tcBorders/>
-            <w:shd w:val="clear" w:color="auto" w:fill="FFFFFF"/>
-            <w:tcMar>
-              <w:top w:w="0" w:type="dxa"/>
-              <w:bottom w:w="0" w:type="dxa"/>
-              <w:left w:w="0" w:type="dxa"/>
-              <w:right w:w="0" w:type="dxa"/>
-            </w:tcMar>
-            <w:vAlign w:val="top"/>
-          </w:tcPr>
-          <w:p>
-            <w:pPr>
-              <w:jc w:val="right"/>
-              <w:spacing w:after="120" w:before="120" w:line="240"/>
-              <w:ind w:firstLine="0" w:left="120" w:right="120"/>
-            </w:pPr>
-            <w:r xmlns:w="http://schemas.openxmlformats.org/wordprocessingml/2006/main" xmlns:wp="http://schemas.openxmlformats.org/drawingml/2006/wordprocessingDrawing" xmlns:r="http://schemas.openxmlformats.org/officeDocument/2006/relationships" xmlns:w14="http://schemas.microsoft.com/office/word/2010/wordml">
-              <w:rPr>
-                <w:rFonts w:ascii="Helvetica" w:hAnsi="Helvetica" w:eastAsia="Helvetica" w:cs="Helvetica"/>
-                <w:sz w:val="22"/>
-                <w:szCs w:val="22"/>
-                <w:color w:val="000000"/>
-              </w:rPr>
-              <w:t xml:space="preserve">418.61</w:t>
-            </w:r>
-          </w:p>
-        </w:tc>
-        <w:tc>
-          <w:tcPr>
-            <w:tcBorders/>
-            <w:shd w:val="clear" w:color="auto" w:fill="FFFFFF"/>
-            <w:tcMar>
-              <w:top w:w="0" w:type="dxa"/>
-              <w:bottom w:w="0" w:type="dxa"/>
-              <w:left w:w="0" w:type="dxa"/>
-              <w:right w:w="0" w:type="dxa"/>
-            </w:tcMar>
-            <w:vAlign w:val="top"/>
-          </w:tcPr>
-          <w:p>
-            <w:pPr>
-              <w:jc w:val="right"/>
-              <w:spacing w:after="120" w:before="120" w:line="240"/>
-              <w:ind w:firstLine="0" w:left="120" w:right="120"/>
-            </w:pPr>
-            <w:r xmlns:w="http://schemas.openxmlformats.org/wordprocessingml/2006/main" xmlns:wp="http://schemas.openxmlformats.org/drawingml/2006/wordprocessingDrawing" xmlns:r="http://schemas.openxmlformats.org/officeDocument/2006/relationships" xmlns:w14="http://schemas.microsoft.com/office/word/2010/wordml">
-              <w:rPr>
-                <w:rFonts w:ascii="Helvetica" w:hAnsi="Helvetica" w:eastAsia="Helvetica" w:cs="Helvetica"/>
-                <w:sz w:val="22"/>
-                <w:szCs w:val="22"/>
-                <w:color w:val="000000"/>
-              </w:rPr>
-              <w:t xml:space="preserve">39.73</w:t>
-            </w:r>
-          </w:p>
-        </w:tc>
-        <w:tc>
-          <w:tcPr>
-            <w:tcBorders/>
-            <w:shd w:val="clear" w:color="auto" w:fill="FFFFFF"/>
-            <w:tcMar>
-              <w:top w:w="0" w:type="dxa"/>
-              <w:bottom w:w="0" w:type="dxa"/>
-              <w:left w:w="0" w:type="dxa"/>
-              <w:right w:w="0" w:type="dxa"/>
-            </w:tcMar>
-            <w:vAlign w:val="top"/>
-          </w:tcPr>
-          <w:p>
-            <w:pPr>
-              <w:jc w:val="right"/>
-              <w:spacing w:after="120" w:before="120" w:line="240"/>
-              <w:ind w:firstLine="0" w:left="120" w:right="120"/>
-            </w:pPr>
-            <w:r xmlns:w="http://schemas.openxmlformats.org/wordprocessingml/2006/main" xmlns:wp="http://schemas.openxmlformats.org/drawingml/2006/wordprocessingDrawing" xmlns:r="http://schemas.openxmlformats.org/officeDocument/2006/relationships" xmlns:w14="http://schemas.microsoft.com/office/word/2010/wordml">
-              <w:rPr>
-                <w:rFonts w:ascii="Helvetica" w:hAnsi="Helvetica" w:eastAsia="Helvetica" w:cs="Helvetica"/>
-                <w:sz w:val="22"/>
-                <w:szCs w:val="22"/>
-                <w:color w:val="000000"/>
-              </w:rPr>
-              <w:t xml:space="preserve">78.74</w:t>
+              <w:t xml:space="preserve">383.00</w:t>
+            </w:r>
+          </w:p>
+        </w:tc>
+        <w:tc>
+          <w:tcPr>
+            <w:tcBorders/>
+            <w:shd w:val="clear" w:color="auto" w:fill="FFFFFF"/>
+            <w:tcMar>
+              <w:top w:w="0" w:type="dxa"/>
+              <w:bottom w:w="0" w:type="dxa"/>
+              <w:left w:w="0" w:type="dxa"/>
+              <w:right w:w="0" w:type="dxa"/>
+            </w:tcMar>
+            <w:vAlign w:val="top"/>
+          </w:tcPr>
+          <w:p>
+            <w:pPr>
+              <w:jc w:val="right"/>
+              <w:spacing w:after="120" w:before="120" w:line="240"/>
+              <w:ind w:firstLine="0" w:left="120" w:right="120"/>
+            </w:pPr>
+            <w:r xmlns:w="http://schemas.openxmlformats.org/wordprocessingml/2006/main" xmlns:wp="http://schemas.openxmlformats.org/drawingml/2006/wordprocessingDrawing" xmlns:r="http://schemas.openxmlformats.org/officeDocument/2006/relationships" xmlns:w14="http://schemas.microsoft.com/office/word/2010/wordml">
+              <w:rPr>
+                <w:rFonts w:ascii="Helvetica" w:hAnsi="Helvetica" w:eastAsia="Helvetica" w:cs="Helvetica"/>
+                <w:sz w:val="22"/>
+                <w:szCs w:val="22"/>
+                <w:color w:val="000000"/>
+              </w:rPr>
+              <w:t xml:space="preserve">1238.96</w:t>
+            </w:r>
+          </w:p>
+        </w:tc>
+        <w:tc>
+          <w:tcPr>
+            <w:tcBorders/>
+            <w:shd w:val="clear" w:color="auto" w:fill="FFFFFF"/>
+            <w:tcMar>
+              <w:top w:w="0" w:type="dxa"/>
+              <w:bottom w:w="0" w:type="dxa"/>
+              <w:left w:w="0" w:type="dxa"/>
+              <w:right w:w="0" w:type="dxa"/>
+            </w:tcMar>
+            <w:vAlign w:val="top"/>
+          </w:tcPr>
+          <w:p>
+            <w:pPr>
+              <w:jc w:val="right"/>
+              <w:spacing w:after="120" w:before="120" w:line="240"/>
+              <w:ind w:firstLine="0" w:left="120" w:right="120"/>
+            </w:pPr>
+            <w:r xmlns:w="http://schemas.openxmlformats.org/wordprocessingml/2006/main" xmlns:wp="http://schemas.openxmlformats.org/drawingml/2006/wordprocessingDrawing" xmlns:r="http://schemas.openxmlformats.org/officeDocument/2006/relationships" xmlns:w14="http://schemas.microsoft.com/office/word/2010/wordml">
+              <w:rPr>
+                <w:rFonts w:ascii="Helvetica" w:hAnsi="Helvetica" w:eastAsia="Helvetica" w:cs="Helvetica"/>
+                <w:sz w:val="22"/>
+                <w:szCs w:val="22"/>
+                <w:color w:val="000000"/>
+              </w:rPr>
+              <w:t xml:space="preserve">378.12</w:t>
+            </w:r>
+          </w:p>
+        </w:tc>
+        <w:tc>
+          <w:tcPr>
+            <w:tcBorders/>
+            <w:shd w:val="clear" w:color="auto" w:fill="FFFFFF"/>
+            <w:tcMar>
+              <w:top w:w="0" w:type="dxa"/>
+              <w:bottom w:w="0" w:type="dxa"/>
+              <w:left w:w="0" w:type="dxa"/>
+              <w:right w:w="0" w:type="dxa"/>
+            </w:tcMar>
+            <w:vAlign w:val="top"/>
+          </w:tcPr>
+          <w:p>
+            <w:pPr>
+              <w:jc w:val="right"/>
+              <w:spacing w:after="120" w:before="120" w:line="240"/>
+              <w:ind w:firstLine="0" w:left="120" w:right="120"/>
+            </w:pPr>
+            <w:r xmlns:w="http://schemas.openxmlformats.org/wordprocessingml/2006/main" xmlns:wp="http://schemas.openxmlformats.org/drawingml/2006/wordprocessingDrawing" xmlns:r="http://schemas.openxmlformats.org/officeDocument/2006/relationships" xmlns:w14="http://schemas.microsoft.com/office/word/2010/wordml">
+              <w:rPr>
+                <w:rFonts w:ascii="Helvetica" w:hAnsi="Helvetica" w:eastAsia="Helvetica" w:cs="Helvetica"/>
+                <w:sz w:val="22"/>
+                <w:szCs w:val="22"/>
+                <w:color w:val="000000"/>
+              </w:rPr>
+              <w:t xml:space="preserve">19.32</w:t>
+            </w:r>
+          </w:p>
+        </w:tc>
+        <w:tc>
+          <w:tcPr>
+            <w:tcBorders/>
+            <w:shd w:val="clear" w:color="auto" w:fill="FFFFFF"/>
+            <w:tcMar>
+              <w:top w:w="0" w:type="dxa"/>
+              <w:bottom w:w="0" w:type="dxa"/>
+              <w:left w:w="0" w:type="dxa"/>
+              <w:right w:w="0" w:type="dxa"/>
+            </w:tcMar>
+            <w:vAlign w:val="top"/>
+          </w:tcPr>
+          <w:p>
+            <w:pPr>
+              <w:jc w:val="right"/>
+              <w:spacing w:after="120" w:before="120" w:line="240"/>
+              <w:ind w:firstLine="0" w:left="120" w:right="120"/>
+            </w:pPr>
+            <w:r xmlns:w="http://schemas.openxmlformats.org/wordprocessingml/2006/main" xmlns:wp="http://schemas.openxmlformats.org/drawingml/2006/wordprocessingDrawing" xmlns:r="http://schemas.openxmlformats.org/officeDocument/2006/relationships" xmlns:w14="http://schemas.microsoft.com/office/word/2010/wordml">
+              <w:rPr>
+                <w:rFonts w:ascii="Helvetica" w:hAnsi="Helvetica" w:eastAsia="Helvetica" w:cs="Helvetica"/>
+                <w:sz w:val="22"/>
+                <w:szCs w:val="22"/>
+                <w:color w:val="000000"/>
+              </w:rPr>
+              <w:t xml:space="preserve">37.99</w:t>
             </w:r>
           </w:p>
         </w:tc>
@@ -2613,123 +2613,123 @@
                 <w:szCs w:val="22"/>
                 <w:color w:val="000000"/>
               </w:rPr>
-              <w:t xml:space="preserve">113.00</w:t>
-            </w:r>
-          </w:p>
-        </w:tc>
-        <w:tc>
-          <w:tcPr>
-            <w:tcBorders/>
-            <w:shd w:val="clear" w:color="auto" w:fill="FFFFFF"/>
-            <w:tcMar>
-              <w:top w:w="0" w:type="dxa"/>
-              <w:bottom w:w="0" w:type="dxa"/>
-              <w:left w:w="0" w:type="dxa"/>
-              <w:right w:w="0" w:type="dxa"/>
-            </w:tcMar>
-            <w:vAlign w:val="top"/>
-          </w:tcPr>
-          <w:p>
-            <w:pPr>
-              <w:jc w:val="right"/>
-              <w:spacing w:after="120" w:before="120" w:line="240"/>
-              <w:ind w:firstLine="0" w:left="120" w:right="120"/>
-            </w:pPr>
-            <w:r xmlns:w="http://schemas.openxmlformats.org/wordprocessingml/2006/main" xmlns:wp="http://schemas.openxmlformats.org/drawingml/2006/wordprocessingDrawing" xmlns:r="http://schemas.openxmlformats.org/officeDocument/2006/relationships" xmlns:w14="http://schemas.microsoft.com/office/word/2010/wordml">
-              <w:rPr>
-                <w:rFonts w:ascii="Helvetica" w:hAnsi="Helvetica" w:eastAsia="Helvetica" w:cs="Helvetica"/>
-                <w:sz w:val="22"/>
-                <w:szCs w:val="22"/>
-                <w:color w:val="000000"/>
-              </w:rPr>
-              <w:t xml:space="preserve">1264.43</w:t>
-            </w:r>
-          </w:p>
-        </w:tc>
-        <w:tc>
-          <w:tcPr>
-            <w:tcBorders/>
-            <w:shd w:val="clear" w:color="auto" w:fill="FFFFFF"/>
-            <w:tcMar>
-              <w:top w:w="0" w:type="dxa"/>
-              <w:bottom w:w="0" w:type="dxa"/>
-              <w:left w:w="0" w:type="dxa"/>
-              <w:right w:w="0" w:type="dxa"/>
-            </w:tcMar>
-            <w:vAlign w:val="top"/>
-          </w:tcPr>
-          <w:p>
-            <w:pPr>
-              <w:jc w:val="right"/>
-              <w:spacing w:after="120" w:before="120" w:line="240"/>
-              <w:ind w:firstLine="0" w:left="120" w:right="120"/>
-            </w:pPr>
-            <w:r xmlns:w="http://schemas.openxmlformats.org/wordprocessingml/2006/main" xmlns:wp="http://schemas.openxmlformats.org/drawingml/2006/wordprocessingDrawing" xmlns:r="http://schemas.openxmlformats.org/officeDocument/2006/relationships" xmlns:w14="http://schemas.microsoft.com/office/word/2010/wordml">
-              <w:rPr>
-                <w:rFonts w:ascii="Helvetica" w:hAnsi="Helvetica" w:eastAsia="Helvetica" w:cs="Helvetica"/>
-                <w:sz w:val="22"/>
-                <w:szCs w:val="22"/>
-                <w:color w:val="000000"/>
-              </w:rPr>
-              <w:t xml:space="preserve">466.35</w:t>
-            </w:r>
-          </w:p>
-        </w:tc>
-        <w:tc>
-          <w:tcPr>
-            <w:tcBorders/>
-            <w:shd w:val="clear" w:color="auto" w:fill="FFFFFF"/>
-            <w:tcMar>
-              <w:top w:w="0" w:type="dxa"/>
-              <w:bottom w:w="0" w:type="dxa"/>
-              <w:left w:w="0" w:type="dxa"/>
-              <w:right w:w="0" w:type="dxa"/>
-            </w:tcMar>
-            <w:vAlign w:val="top"/>
-          </w:tcPr>
-          <w:p>
-            <w:pPr>
-              <w:jc w:val="right"/>
-              <w:spacing w:after="120" w:before="120" w:line="240"/>
-              <w:ind w:firstLine="0" w:left="120" w:right="120"/>
-            </w:pPr>
-            <w:r xmlns:w="http://schemas.openxmlformats.org/wordprocessingml/2006/main" xmlns:wp="http://schemas.openxmlformats.org/drawingml/2006/wordprocessingDrawing" xmlns:r="http://schemas.openxmlformats.org/officeDocument/2006/relationships" xmlns:w14="http://schemas.microsoft.com/office/word/2010/wordml">
-              <w:rPr>
-                <w:rFonts w:ascii="Helvetica" w:hAnsi="Helvetica" w:eastAsia="Helvetica" w:cs="Helvetica"/>
-                <w:sz w:val="22"/>
-                <w:szCs w:val="22"/>
-                <w:color w:val="000000"/>
-              </w:rPr>
-              <w:t xml:space="preserve">43.87</w:t>
-            </w:r>
-          </w:p>
-        </w:tc>
-        <w:tc>
-          <w:tcPr>
-            <w:tcBorders/>
-            <w:shd w:val="clear" w:color="auto" w:fill="FFFFFF"/>
-            <w:tcMar>
-              <w:top w:w="0" w:type="dxa"/>
-              <w:bottom w:w="0" w:type="dxa"/>
-              <w:left w:w="0" w:type="dxa"/>
-              <w:right w:w="0" w:type="dxa"/>
-            </w:tcMar>
-            <w:vAlign w:val="top"/>
-          </w:tcPr>
-          <w:p>
-            <w:pPr>
-              <w:jc w:val="right"/>
-              <w:spacing w:after="120" w:before="120" w:line="240"/>
-              <w:ind w:firstLine="0" w:left="120" w:right="120"/>
-            </w:pPr>
-            <w:r xmlns:w="http://schemas.openxmlformats.org/wordprocessingml/2006/main" xmlns:wp="http://schemas.openxmlformats.org/drawingml/2006/wordprocessingDrawing" xmlns:r="http://schemas.openxmlformats.org/officeDocument/2006/relationships" xmlns:w14="http://schemas.microsoft.com/office/word/2010/wordml">
-              <w:rPr>
-                <w:rFonts w:ascii="Helvetica" w:hAnsi="Helvetica" w:eastAsia="Helvetica" w:cs="Helvetica"/>
-                <w:sz w:val="22"/>
-                <w:szCs w:val="22"/>
-                <w:color w:val="000000"/>
-              </w:rPr>
-              <w:t xml:space="preserve">86.92</w:t>
+              <w:t xml:space="preserve">370.00</w:t>
+            </w:r>
+          </w:p>
+        </w:tc>
+        <w:tc>
+          <w:tcPr>
+            <w:tcBorders/>
+            <w:shd w:val="clear" w:color="auto" w:fill="FFFFFF"/>
+            <w:tcMar>
+              <w:top w:w="0" w:type="dxa"/>
+              <w:bottom w:w="0" w:type="dxa"/>
+              <w:left w:w="0" w:type="dxa"/>
+              <w:right w:w="0" w:type="dxa"/>
+            </w:tcMar>
+            <w:vAlign w:val="top"/>
+          </w:tcPr>
+          <w:p>
+            <w:pPr>
+              <w:jc w:val="right"/>
+              <w:spacing w:after="120" w:before="120" w:line="240"/>
+              <w:ind w:firstLine="0" w:left="120" w:right="120"/>
+            </w:pPr>
+            <w:r xmlns:w="http://schemas.openxmlformats.org/wordprocessingml/2006/main" xmlns:wp="http://schemas.openxmlformats.org/drawingml/2006/wordprocessingDrawing" xmlns:r="http://schemas.openxmlformats.org/officeDocument/2006/relationships" xmlns:w14="http://schemas.microsoft.com/office/word/2010/wordml">
+              <w:rPr>
+                <w:rFonts w:ascii="Helvetica" w:hAnsi="Helvetica" w:eastAsia="Helvetica" w:cs="Helvetica"/>
+                <w:sz w:val="22"/>
+                <w:szCs w:val="22"/>
+                <w:color w:val="000000"/>
+              </w:rPr>
+              <w:t xml:space="preserve">1293.04</w:t>
+            </w:r>
+          </w:p>
+        </w:tc>
+        <w:tc>
+          <w:tcPr>
+            <w:tcBorders/>
+            <w:shd w:val="clear" w:color="auto" w:fill="FFFFFF"/>
+            <w:tcMar>
+              <w:top w:w="0" w:type="dxa"/>
+              <w:bottom w:w="0" w:type="dxa"/>
+              <w:left w:w="0" w:type="dxa"/>
+              <w:right w:w="0" w:type="dxa"/>
+            </w:tcMar>
+            <w:vAlign w:val="top"/>
+          </w:tcPr>
+          <w:p>
+            <w:pPr>
+              <w:jc w:val="right"/>
+              <w:spacing w:after="120" w:before="120" w:line="240"/>
+              <w:ind w:firstLine="0" w:left="120" w:right="120"/>
+            </w:pPr>
+            <w:r xmlns:w="http://schemas.openxmlformats.org/wordprocessingml/2006/main" xmlns:wp="http://schemas.openxmlformats.org/drawingml/2006/wordprocessingDrawing" xmlns:r="http://schemas.openxmlformats.org/officeDocument/2006/relationships" xmlns:w14="http://schemas.microsoft.com/office/word/2010/wordml">
+              <w:rPr>
+                <w:rFonts w:ascii="Helvetica" w:hAnsi="Helvetica" w:eastAsia="Helvetica" w:cs="Helvetica"/>
+                <w:sz w:val="22"/>
+                <w:szCs w:val="22"/>
+                <w:color w:val="000000"/>
+              </w:rPr>
+              <w:t xml:space="preserve">469.91</w:t>
+            </w:r>
+          </w:p>
+        </w:tc>
+        <w:tc>
+          <w:tcPr>
+            <w:tcBorders/>
+            <w:shd w:val="clear" w:color="auto" w:fill="FFFFFF"/>
+            <w:tcMar>
+              <w:top w:w="0" w:type="dxa"/>
+              <w:bottom w:w="0" w:type="dxa"/>
+              <w:left w:w="0" w:type="dxa"/>
+              <w:right w:w="0" w:type="dxa"/>
+            </w:tcMar>
+            <w:vAlign w:val="top"/>
+          </w:tcPr>
+          <w:p>
+            <w:pPr>
+              <w:jc w:val="right"/>
+              <w:spacing w:after="120" w:before="120" w:line="240"/>
+              <w:ind w:firstLine="0" w:left="120" w:right="120"/>
+            </w:pPr>
+            <w:r xmlns:w="http://schemas.openxmlformats.org/wordprocessingml/2006/main" xmlns:wp="http://schemas.openxmlformats.org/drawingml/2006/wordprocessingDrawing" xmlns:r="http://schemas.openxmlformats.org/officeDocument/2006/relationships" xmlns:w14="http://schemas.microsoft.com/office/word/2010/wordml">
+              <w:rPr>
+                <w:rFonts w:ascii="Helvetica" w:hAnsi="Helvetica" w:eastAsia="Helvetica" w:cs="Helvetica"/>
+                <w:sz w:val="22"/>
+                <w:szCs w:val="22"/>
+                <w:color w:val="000000"/>
+              </w:rPr>
+              <w:t xml:space="preserve">24.43</w:t>
+            </w:r>
+          </w:p>
+        </w:tc>
+        <w:tc>
+          <w:tcPr>
+            <w:tcBorders/>
+            <w:shd w:val="clear" w:color="auto" w:fill="FFFFFF"/>
+            <w:tcMar>
+              <w:top w:w="0" w:type="dxa"/>
+              <w:bottom w:w="0" w:type="dxa"/>
+              <w:left w:w="0" w:type="dxa"/>
+              <w:right w:w="0" w:type="dxa"/>
+            </w:tcMar>
+            <w:vAlign w:val="top"/>
+          </w:tcPr>
+          <w:p>
+            <w:pPr>
+              <w:jc w:val="right"/>
+              <w:spacing w:after="120" w:before="120" w:line="240"/>
+              <w:ind w:firstLine="0" w:left="120" w:right="120"/>
+            </w:pPr>
+            <w:r xmlns:w="http://schemas.openxmlformats.org/wordprocessingml/2006/main" xmlns:wp="http://schemas.openxmlformats.org/drawingml/2006/wordprocessingDrawing" xmlns:r="http://schemas.openxmlformats.org/officeDocument/2006/relationships" xmlns:w14="http://schemas.microsoft.com/office/word/2010/wordml">
+              <w:rPr>
+                <w:rFonts w:ascii="Helvetica" w:hAnsi="Helvetica" w:eastAsia="Helvetica" w:cs="Helvetica"/>
+                <w:sz w:val="22"/>
+                <w:szCs w:val="22"/>
+                <w:color w:val="000000"/>
+              </w:rPr>
+              <w:t xml:space="preserve">48.04</w:t>
             </w:r>
           </w:p>
         </w:tc>
@@ -2822,123 +2822,123 @@
                 <w:szCs w:val="22"/>
                 <w:color w:val="000000"/>
               </w:rPr>
-              <w:t xml:space="preserve">120.00</w:t>
-            </w:r>
-          </w:p>
-        </w:tc>
-        <w:tc>
-          <w:tcPr>
-            <w:tcBorders/>
-            <w:shd w:val="clear" w:color="auto" w:fill="FFFFFF"/>
-            <w:tcMar>
-              <w:top w:w="0" w:type="dxa"/>
-              <w:bottom w:w="0" w:type="dxa"/>
-              <w:left w:w="0" w:type="dxa"/>
-              <w:right w:w="0" w:type="dxa"/>
-            </w:tcMar>
-            <w:vAlign w:val="top"/>
-          </w:tcPr>
-          <w:p>
-            <w:pPr>
-              <w:jc w:val="right"/>
-              <w:spacing w:after="120" w:before="120" w:line="240"/>
-              <w:ind w:firstLine="0" w:left="120" w:right="120"/>
-            </w:pPr>
-            <w:r xmlns:w="http://schemas.openxmlformats.org/wordprocessingml/2006/main" xmlns:wp="http://schemas.openxmlformats.org/drawingml/2006/wordprocessingDrawing" xmlns:r="http://schemas.openxmlformats.org/officeDocument/2006/relationships" xmlns:w14="http://schemas.microsoft.com/office/word/2010/wordml">
-              <w:rPr>
-                <w:rFonts w:ascii="Helvetica" w:hAnsi="Helvetica" w:eastAsia="Helvetica" w:cs="Helvetica"/>
-                <w:sz w:val="22"/>
-                <w:szCs w:val="22"/>
-                <w:color w:val="000000"/>
-              </w:rPr>
-              <w:t xml:space="preserve">1355.48</w:t>
-            </w:r>
-          </w:p>
-        </w:tc>
-        <w:tc>
-          <w:tcPr>
-            <w:tcBorders/>
-            <w:shd w:val="clear" w:color="auto" w:fill="FFFFFF"/>
-            <w:tcMar>
-              <w:top w:w="0" w:type="dxa"/>
-              <w:bottom w:w="0" w:type="dxa"/>
-              <w:left w:w="0" w:type="dxa"/>
-              <w:right w:w="0" w:type="dxa"/>
-            </w:tcMar>
-            <w:vAlign w:val="top"/>
-          </w:tcPr>
-          <w:p>
-            <w:pPr>
-              <w:jc w:val="right"/>
-              <w:spacing w:after="120" w:before="120" w:line="240"/>
-              <w:ind w:firstLine="0" w:left="120" w:right="120"/>
-            </w:pPr>
-            <w:r xmlns:w="http://schemas.openxmlformats.org/wordprocessingml/2006/main" xmlns:wp="http://schemas.openxmlformats.org/drawingml/2006/wordprocessingDrawing" xmlns:r="http://schemas.openxmlformats.org/officeDocument/2006/relationships" xmlns:w14="http://schemas.microsoft.com/office/word/2010/wordml">
-              <w:rPr>
-                <w:rFonts w:ascii="Helvetica" w:hAnsi="Helvetica" w:eastAsia="Helvetica" w:cs="Helvetica"/>
-                <w:sz w:val="22"/>
-                <w:szCs w:val="22"/>
-                <w:color w:val="000000"/>
-              </w:rPr>
-              <w:t xml:space="preserve">517.49</w:t>
-            </w:r>
-          </w:p>
-        </w:tc>
-        <w:tc>
-          <w:tcPr>
-            <w:tcBorders/>
-            <w:shd w:val="clear" w:color="auto" w:fill="FFFFFF"/>
-            <w:tcMar>
-              <w:top w:w="0" w:type="dxa"/>
-              <w:bottom w:w="0" w:type="dxa"/>
-              <w:left w:w="0" w:type="dxa"/>
-              <w:right w:w="0" w:type="dxa"/>
-            </w:tcMar>
-            <w:vAlign w:val="top"/>
-          </w:tcPr>
-          <w:p>
-            <w:pPr>
-              <w:jc w:val="right"/>
-              <w:spacing w:after="120" w:before="120" w:line="240"/>
-              <w:ind w:firstLine="0" w:left="120" w:right="120"/>
-            </w:pPr>
-            <w:r xmlns:w="http://schemas.openxmlformats.org/wordprocessingml/2006/main" xmlns:wp="http://schemas.openxmlformats.org/drawingml/2006/wordprocessingDrawing" xmlns:r="http://schemas.openxmlformats.org/officeDocument/2006/relationships" xmlns:w14="http://schemas.microsoft.com/office/word/2010/wordml">
-              <w:rPr>
-                <w:rFonts w:ascii="Helvetica" w:hAnsi="Helvetica" w:eastAsia="Helvetica" w:cs="Helvetica"/>
-                <w:sz w:val="22"/>
-                <w:szCs w:val="22"/>
-                <w:color w:val="000000"/>
-              </w:rPr>
-              <w:t xml:space="preserve">47.24</w:t>
-            </w:r>
-          </w:p>
-        </w:tc>
-        <w:tc>
-          <w:tcPr>
-            <w:tcBorders/>
-            <w:shd w:val="clear" w:color="auto" w:fill="FFFFFF"/>
-            <w:tcMar>
-              <w:top w:w="0" w:type="dxa"/>
-              <w:bottom w:w="0" w:type="dxa"/>
-              <w:left w:w="0" w:type="dxa"/>
-              <w:right w:w="0" w:type="dxa"/>
-            </w:tcMar>
-            <w:vAlign w:val="top"/>
-          </w:tcPr>
-          <w:p>
-            <w:pPr>
-              <w:jc w:val="right"/>
-              <w:spacing w:after="120" w:before="120" w:line="240"/>
-              <w:ind w:firstLine="0" w:left="120" w:right="120"/>
-            </w:pPr>
-            <w:r xmlns:w="http://schemas.openxmlformats.org/wordprocessingml/2006/main" xmlns:wp="http://schemas.openxmlformats.org/drawingml/2006/wordprocessingDrawing" xmlns:r="http://schemas.openxmlformats.org/officeDocument/2006/relationships" xmlns:w14="http://schemas.microsoft.com/office/word/2010/wordml">
-              <w:rPr>
-                <w:rFonts w:ascii="Helvetica" w:hAnsi="Helvetica" w:eastAsia="Helvetica" w:cs="Helvetica"/>
-                <w:sz w:val="22"/>
-                <w:szCs w:val="22"/>
-                <w:color w:val="000000"/>
-              </w:rPr>
-              <w:t xml:space="preserve">93.54</w:t>
+              <w:t xml:space="preserve">379.00</w:t>
+            </w:r>
+          </w:p>
+        </w:tc>
+        <w:tc>
+          <w:tcPr>
+            <w:tcBorders/>
+            <w:shd w:val="clear" w:color="auto" w:fill="FFFFFF"/>
+            <w:tcMar>
+              <w:top w:w="0" w:type="dxa"/>
+              <w:bottom w:w="0" w:type="dxa"/>
+              <w:left w:w="0" w:type="dxa"/>
+              <w:right w:w="0" w:type="dxa"/>
+            </w:tcMar>
+            <w:vAlign w:val="top"/>
+          </w:tcPr>
+          <w:p>
+            <w:pPr>
+              <w:jc w:val="right"/>
+              <w:spacing w:after="120" w:before="120" w:line="240"/>
+              <w:ind w:firstLine="0" w:left="120" w:right="120"/>
+            </w:pPr>
+            <w:r xmlns:w="http://schemas.openxmlformats.org/wordprocessingml/2006/main" xmlns:wp="http://schemas.openxmlformats.org/drawingml/2006/wordprocessingDrawing" xmlns:r="http://schemas.openxmlformats.org/officeDocument/2006/relationships" xmlns:w14="http://schemas.microsoft.com/office/word/2010/wordml">
+              <w:rPr>
+                <w:rFonts w:ascii="Helvetica" w:hAnsi="Helvetica" w:eastAsia="Helvetica" w:cs="Helvetica"/>
+                <w:sz w:val="22"/>
+                <w:szCs w:val="22"/>
+                <w:color w:val="000000"/>
+              </w:rPr>
+              <w:t xml:space="preserve">1316.09</w:t>
+            </w:r>
+          </w:p>
+        </w:tc>
+        <w:tc>
+          <w:tcPr>
+            <w:tcBorders/>
+            <w:shd w:val="clear" w:color="auto" w:fill="FFFFFF"/>
+            <w:tcMar>
+              <w:top w:w="0" w:type="dxa"/>
+              <w:bottom w:w="0" w:type="dxa"/>
+              <w:left w:w="0" w:type="dxa"/>
+              <w:right w:w="0" w:type="dxa"/>
+            </w:tcMar>
+            <w:vAlign w:val="top"/>
+          </w:tcPr>
+          <w:p>
+            <w:pPr>
+              <w:jc w:val="right"/>
+              <w:spacing w:after="120" w:before="120" w:line="240"/>
+              <w:ind w:firstLine="0" w:left="120" w:right="120"/>
+            </w:pPr>
+            <w:r xmlns:w="http://schemas.openxmlformats.org/wordprocessingml/2006/main" xmlns:wp="http://schemas.openxmlformats.org/drawingml/2006/wordprocessingDrawing" xmlns:r="http://schemas.openxmlformats.org/officeDocument/2006/relationships" xmlns:w14="http://schemas.microsoft.com/office/word/2010/wordml">
+              <w:rPr>
+                <w:rFonts w:ascii="Helvetica" w:hAnsi="Helvetica" w:eastAsia="Helvetica" w:cs="Helvetica"/>
+                <w:sz w:val="22"/>
+                <w:szCs w:val="22"/>
+                <w:color w:val="000000"/>
+              </w:rPr>
+              <w:t xml:space="preserve">445.06</w:t>
+            </w:r>
+          </w:p>
+        </w:tc>
+        <w:tc>
+          <w:tcPr>
+            <w:tcBorders/>
+            <w:shd w:val="clear" w:color="auto" w:fill="FFFFFF"/>
+            <w:tcMar>
+              <w:top w:w="0" w:type="dxa"/>
+              <w:bottom w:w="0" w:type="dxa"/>
+              <w:left w:w="0" w:type="dxa"/>
+              <w:right w:w="0" w:type="dxa"/>
+            </w:tcMar>
+            <w:vAlign w:val="top"/>
+          </w:tcPr>
+          <w:p>
+            <w:pPr>
+              <w:jc w:val="right"/>
+              <w:spacing w:after="120" w:before="120" w:line="240"/>
+              <w:ind w:firstLine="0" w:left="120" w:right="120"/>
+            </w:pPr>
+            <w:r xmlns:w="http://schemas.openxmlformats.org/wordprocessingml/2006/main" xmlns:wp="http://schemas.openxmlformats.org/drawingml/2006/wordprocessingDrawing" xmlns:r="http://schemas.openxmlformats.org/officeDocument/2006/relationships" xmlns:w14="http://schemas.microsoft.com/office/word/2010/wordml">
+              <w:rPr>
+                <w:rFonts w:ascii="Helvetica" w:hAnsi="Helvetica" w:eastAsia="Helvetica" w:cs="Helvetica"/>
+                <w:sz w:val="22"/>
+                <w:szCs w:val="22"/>
+                <w:color w:val="000000"/>
+              </w:rPr>
+              <w:t xml:space="preserve">22.86</w:t>
+            </w:r>
+          </w:p>
+        </w:tc>
+        <w:tc>
+          <w:tcPr>
+            <w:tcBorders/>
+            <w:shd w:val="clear" w:color="auto" w:fill="FFFFFF"/>
+            <w:tcMar>
+              <w:top w:w="0" w:type="dxa"/>
+              <w:bottom w:w="0" w:type="dxa"/>
+              <w:left w:w="0" w:type="dxa"/>
+              <w:right w:w="0" w:type="dxa"/>
+            </w:tcMar>
+            <w:vAlign w:val="top"/>
+          </w:tcPr>
+          <w:p>
+            <w:pPr>
+              <w:jc w:val="right"/>
+              <w:spacing w:after="120" w:before="120" w:line="240"/>
+              <w:ind w:firstLine="0" w:left="120" w:right="120"/>
+            </w:pPr>
+            <w:r xmlns:w="http://schemas.openxmlformats.org/wordprocessingml/2006/main" xmlns:wp="http://schemas.openxmlformats.org/drawingml/2006/wordprocessingDrawing" xmlns:r="http://schemas.openxmlformats.org/officeDocument/2006/relationships" xmlns:w14="http://schemas.microsoft.com/office/word/2010/wordml">
+              <w:rPr>
+                <w:rFonts w:ascii="Helvetica" w:hAnsi="Helvetica" w:eastAsia="Helvetica" w:cs="Helvetica"/>
+                <w:sz w:val="22"/>
+                <w:szCs w:val="22"/>
+                <w:color w:val="000000"/>
+              </w:rPr>
+              <w:t xml:space="preserve">44.95</w:t>
             </w:r>
           </w:p>
         </w:tc>
@@ -3031,123 +3031,123 @@
                 <w:szCs w:val="22"/>
                 <w:color w:val="000000"/>
               </w:rPr>
-              <w:t xml:space="preserve">104.00</w:t>
-            </w:r>
-          </w:p>
-        </w:tc>
-        <w:tc>
-          <w:tcPr>
-            <w:tcBorders/>
-            <w:shd w:val="clear" w:color="auto" w:fill="FFFFFF"/>
-            <w:tcMar>
-              <w:top w:w="0" w:type="dxa"/>
-              <w:bottom w:w="0" w:type="dxa"/>
-              <w:left w:w="0" w:type="dxa"/>
-              <w:right w:w="0" w:type="dxa"/>
-            </w:tcMar>
-            <w:vAlign w:val="top"/>
-          </w:tcPr>
-          <w:p>
-            <w:pPr>
-              <w:jc w:val="right"/>
-              <w:spacing w:after="120" w:before="120" w:line="240"/>
-              <w:ind w:firstLine="0" w:left="120" w:right="120"/>
-            </w:pPr>
-            <w:r xmlns:w="http://schemas.openxmlformats.org/wordprocessingml/2006/main" xmlns:wp="http://schemas.openxmlformats.org/drawingml/2006/wordprocessingDrawing" xmlns:r="http://schemas.openxmlformats.org/officeDocument/2006/relationships" xmlns:w14="http://schemas.microsoft.com/office/word/2010/wordml">
-              <w:rPr>
-                <w:rFonts w:ascii="Helvetica" w:hAnsi="Helvetica" w:eastAsia="Helvetica" w:cs="Helvetica"/>
-                <w:sz w:val="22"/>
-                <w:szCs w:val="22"/>
-                <w:color w:val="000000"/>
-              </w:rPr>
-              <w:t xml:space="preserve">1265.55</w:t>
-            </w:r>
-          </w:p>
-        </w:tc>
-        <w:tc>
-          <w:tcPr>
-            <w:tcBorders/>
-            <w:shd w:val="clear" w:color="auto" w:fill="FFFFFF"/>
-            <w:tcMar>
-              <w:top w:w="0" w:type="dxa"/>
-              <w:bottom w:w="0" w:type="dxa"/>
-              <w:left w:w="0" w:type="dxa"/>
-              <w:right w:w="0" w:type="dxa"/>
-            </w:tcMar>
-            <w:vAlign w:val="top"/>
-          </w:tcPr>
-          <w:p>
-            <w:pPr>
-              <w:jc w:val="right"/>
-              <w:spacing w:after="120" w:before="120" w:line="240"/>
-              <w:ind w:firstLine="0" w:left="120" w:right="120"/>
-            </w:pPr>
-            <w:r xmlns:w="http://schemas.openxmlformats.org/wordprocessingml/2006/main" xmlns:wp="http://schemas.openxmlformats.org/drawingml/2006/wordprocessingDrawing" xmlns:r="http://schemas.openxmlformats.org/officeDocument/2006/relationships" xmlns:w14="http://schemas.microsoft.com/office/word/2010/wordml">
-              <w:rPr>
-                <w:rFonts w:ascii="Helvetica" w:hAnsi="Helvetica" w:eastAsia="Helvetica" w:cs="Helvetica"/>
-                <w:sz w:val="22"/>
-                <w:szCs w:val="22"/>
-                <w:color w:val="000000"/>
-              </w:rPr>
-              <w:t xml:space="preserve">504.69</w:t>
-            </w:r>
-          </w:p>
-        </w:tc>
-        <w:tc>
-          <w:tcPr>
-            <w:tcBorders/>
-            <w:shd w:val="clear" w:color="auto" w:fill="FFFFFF"/>
-            <w:tcMar>
-              <w:top w:w="0" w:type="dxa"/>
-              <w:bottom w:w="0" w:type="dxa"/>
-              <w:left w:w="0" w:type="dxa"/>
-              <w:right w:w="0" w:type="dxa"/>
-            </w:tcMar>
-            <w:vAlign w:val="top"/>
-          </w:tcPr>
-          <w:p>
-            <w:pPr>
-              <w:jc w:val="right"/>
-              <w:spacing w:after="120" w:before="120" w:line="240"/>
-              <w:ind w:firstLine="0" w:left="120" w:right="120"/>
-            </w:pPr>
-            <w:r xmlns:w="http://schemas.openxmlformats.org/wordprocessingml/2006/main" xmlns:wp="http://schemas.openxmlformats.org/drawingml/2006/wordprocessingDrawing" xmlns:r="http://schemas.openxmlformats.org/officeDocument/2006/relationships" xmlns:w14="http://schemas.microsoft.com/office/word/2010/wordml">
-              <w:rPr>
-                <w:rFonts w:ascii="Helvetica" w:hAnsi="Helvetica" w:eastAsia="Helvetica" w:cs="Helvetica"/>
-                <w:sz w:val="22"/>
-                <w:szCs w:val="22"/>
-                <w:color w:val="000000"/>
-              </w:rPr>
-              <w:t xml:space="preserve">49.49</w:t>
-            </w:r>
-          </w:p>
-        </w:tc>
-        <w:tc>
-          <w:tcPr>
-            <w:tcBorders/>
-            <w:shd w:val="clear" w:color="auto" w:fill="FFFFFF"/>
-            <w:tcMar>
-              <w:top w:w="0" w:type="dxa"/>
-              <w:bottom w:w="0" w:type="dxa"/>
-              <w:left w:w="0" w:type="dxa"/>
-              <w:right w:w="0" w:type="dxa"/>
-            </w:tcMar>
-            <w:vAlign w:val="top"/>
-          </w:tcPr>
-          <w:p>
-            <w:pPr>
-              <w:jc w:val="right"/>
-              <w:spacing w:after="120" w:before="120" w:line="240"/>
-              <w:ind w:firstLine="0" w:left="120" w:right="120"/>
-            </w:pPr>
-            <w:r xmlns:w="http://schemas.openxmlformats.org/wordprocessingml/2006/main" xmlns:wp="http://schemas.openxmlformats.org/drawingml/2006/wordprocessingDrawing" xmlns:r="http://schemas.openxmlformats.org/officeDocument/2006/relationships" xmlns:w14="http://schemas.microsoft.com/office/word/2010/wordml">
-              <w:rPr>
-                <w:rFonts w:ascii="Helvetica" w:hAnsi="Helvetica" w:eastAsia="Helvetica" w:cs="Helvetica"/>
-                <w:sz w:val="22"/>
-                <w:szCs w:val="22"/>
-                <w:color w:val="000000"/>
-              </w:rPr>
-              <w:t xml:space="preserve">98.15</w:t>
+              <w:t xml:space="preserve">369.00</w:t>
+            </w:r>
+          </w:p>
+        </w:tc>
+        <w:tc>
+          <w:tcPr>
+            <w:tcBorders/>
+            <w:shd w:val="clear" w:color="auto" w:fill="FFFFFF"/>
+            <w:tcMar>
+              <w:top w:w="0" w:type="dxa"/>
+              <w:bottom w:w="0" w:type="dxa"/>
+              <w:left w:w="0" w:type="dxa"/>
+              <w:right w:w="0" w:type="dxa"/>
+            </w:tcMar>
+            <w:vAlign w:val="top"/>
+          </w:tcPr>
+          <w:p>
+            <w:pPr>
+              <w:jc w:val="right"/>
+              <w:spacing w:after="120" w:before="120" w:line="240"/>
+              <w:ind w:firstLine="0" w:left="120" w:right="120"/>
+            </w:pPr>
+            <w:r xmlns:w="http://schemas.openxmlformats.org/wordprocessingml/2006/main" xmlns:wp="http://schemas.openxmlformats.org/drawingml/2006/wordprocessingDrawing" xmlns:r="http://schemas.openxmlformats.org/officeDocument/2006/relationships" xmlns:w14="http://schemas.microsoft.com/office/word/2010/wordml">
+              <w:rPr>
+                <w:rFonts w:ascii="Helvetica" w:hAnsi="Helvetica" w:eastAsia="Helvetica" w:cs="Helvetica"/>
+                <w:sz w:val="22"/>
+                <w:szCs w:val="22"/>
+                <w:color w:val="000000"/>
+              </w:rPr>
+              <w:t xml:space="preserve">1321.02</w:t>
+            </w:r>
+          </w:p>
+        </w:tc>
+        <w:tc>
+          <w:tcPr>
+            <w:tcBorders/>
+            <w:shd w:val="clear" w:color="auto" w:fill="FFFFFF"/>
+            <w:tcMar>
+              <w:top w:w="0" w:type="dxa"/>
+              <w:bottom w:w="0" w:type="dxa"/>
+              <w:left w:w="0" w:type="dxa"/>
+              <w:right w:w="0" w:type="dxa"/>
+            </w:tcMar>
+            <w:vAlign w:val="top"/>
+          </w:tcPr>
+          <w:p>
+            <w:pPr>
+              <w:jc w:val="right"/>
+              <w:spacing w:after="120" w:before="120" w:line="240"/>
+              <w:ind w:firstLine="0" w:left="120" w:right="120"/>
+            </w:pPr>
+            <w:r xmlns:w="http://schemas.openxmlformats.org/wordprocessingml/2006/main" xmlns:wp="http://schemas.openxmlformats.org/drawingml/2006/wordprocessingDrawing" xmlns:r="http://schemas.openxmlformats.org/officeDocument/2006/relationships" xmlns:w14="http://schemas.microsoft.com/office/word/2010/wordml">
+              <w:rPr>
+                <w:rFonts w:ascii="Helvetica" w:hAnsi="Helvetica" w:eastAsia="Helvetica" w:cs="Helvetica"/>
+                <w:sz w:val="22"/>
+                <w:szCs w:val="22"/>
+                <w:color w:val="000000"/>
+              </w:rPr>
+              <w:t xml:space="preserve">439.45</w:t>
+            </w:r>
+          </w:p>
+        </w:tc>
+        <w:tc>
+          <w:tcPr>
+            <w:tcBorders/>
+            <w:shd w:val="clear" w:color="auto" w:fill="FFFFFF"/>
+            <w:tcMar>
+              <w:top w:w="0" w:type="dxa"/>
+              <w:bottom w:w="0" w:type="dxa"/>
+              <w:left w:w="0" w:type="dxa"/>
+              <w:right w:w="0" w:type="dxa"/>
+            </w:tcMar>
+            <w:vAlign w:val="top"/>
+          </w:tcPr>
+          <w:p>
+            <w:pPr>
+              <w:jc w:val="right"/>
+              <w:spacing w:after="120" w:before="120" w:line="240"/>
+              <w:ind w:firstLine="0" w:left="120" w:right="120"/>
+            </w:pPr>
+            <w:r xmlns:w="http://schemas.openxmlformats.org/wordprocessingml/2006/main" xmlns:wp="http://schemas.openxmlformats.org/drawingml/2006/wordprocessingDrawing" xmlns:r="http://schemas.openxmlformats.org/officeDocument/2006/relationships" xmlns:w14="http://schemas.microsoft.com/office/word/2010/wordml">
+              <w:rPr>
+                <w:rFonts w:ascii="Helvetica" w:hAnsi="Helvetica" w:eastAsia="Helvetica" w:cs="Helvetica"/>
+                <w:sz w:val="22"/>
+                <w:szCs w:val="22"/>
+                <w:color w:val="000000"/>
+              </w:rPr>
+              <w:t xml:space="preserve">22.88</w:t>
+            </w:r>
+          </w:p>
+        </w:tc>
+        <w:tc>
+          <w:tcPr>
+            <w:tcBorders/>
+            <w:shd w:val="clear" w:color="auto" w:fill="FFFFFF"/>
+            <w:tcMar>
+              <w:top w:w="0" w:type="dxa"/>
+              <w:bottom w:w="0" w:type="dxa"/>
+              <w:left w:w="0" w:type="dxa"/>
+              <w:right w:w="0" w:type="dxa"/>
+            </w:tcMar>
+            <w:vAlign w:val="top"/>
+          </w:tcPr>
+          <w:p>
+            <w:pPr>
+              <w:jc w:val="right"/>
+              <w:spacing w:after="120" w:before="120" w:line="240"/>
+              <w:ind w:firstLine="0" w:left="120" w:right="120"/>
+            </w:pPr>
+            <w:r xmlns:w="http://schemas.openxmlformats.org/wordprocessingml/2006/main" xmlns:wp="http://schemas.openxmlformats.org/drawingml/2006/wordprocessingDrawing" xmlns:r="http://schemas.openxmlformats.org/officeDocument/2006/relationships" xmlns:w14="http://schemas.microsoft.com/office/word/2010/wordml">
+              <w:rPr>
+                <w:rFonts w:ascii="Helvetica" w:hAnsi="Helvetica" w:eastAsia="Helvetica" w:cs="Helvetica"/>
+                <w:sz w:val="22"/>
+                <w:szCs w:val="22"/>
+                <w:color w:val="000000"/>
+              </w:rPr>
+              <w:t xml:space="preserve">44.99</w:t>
             </w:r>
           </w:p>
         </w:tc>
@@ -3240,123 +3240,123 @@
                 <w:szCs w:val="22"/>
                 <w:color w:val="000000"/>
               </w:rPr>
-              <w:t xml:space="preserve">106.00</w:t>
-            </w:r>
-          </w:p>
-        </w:tc>
-        <w:tc>
-          <w:tcPr>
-            <w:tcBorders/>
-            <w:shd w:val="clear" w:color="auto" w:fill="FFFFFF"/>
-            <w:tcMar>
-              <w:top w:w="0" w:type="dxa"/>
-              <w:bottom w:w="0" w:type="dxa"/>
-              <w:left w:w="0" w:type="dxa"/>
-              <w:right w:w="0" w:type="dxa"/>
-            </w:tcMar>
-            <w:vAlign w:val="top"/>
-          </w:tcPr>
-          <w:p>
-            <w:pPr>
-              <w:jc w:val="right"/>
-              <w:spacing w:after="120" w:before="120" w:line="240"/>
-              <w:ind w:firstLine="0" w:left="120" w:right="120"/>
-            </w:pPr>
-            <w:r xmlns:w="http://schemas.openxmlformats.org/wordprocessingml/2006/main" xmlns:wp="http://schemas.openxmlformats.org/drawingml/2006/wordprocessingDrawing" xmlns:r="http://schemas.openxmlformats.org/officeDocument/2006/relationships" xmlns:w14="http://schemas.microsoft.com/office/word/2010/wordml">
-              <w:rPr>
-                <w:rFonts w:ascii="Helvetica" w:hAnsi="Helvetica" w:eastAsia="Helvetica" w:cs="Helvetica"/>
-                <w:sz w:val="22"/>
-                <w:szCs w:val="22"/>
-                <w:color w:val="000000"/>
-              </w:rPr>
-              <w:t xml:space="preserve">1433.48</w:t>
-            </w:r>
-          </w:p>
-        </w:tc>
-        <w:tc>
-          <w:tcPr>
-            <w:tcBorders/>
-            <w:shd w:val="clear" w:color="auto" w:fill="FFFFFF"/>
-            <w:tcMar>
-              <w:top w:w="0" w:type="dxa"/>
-              <w:bottom w:w="0" w:type="dxa"/>
-              <w:left w:w="0" w:type="dxa"/>
-              <w:right w:w="0" w:type="dxa"/>
-            </w:tcMar>
-            <w:vAlign w:val="top"/>
-          </w:tcPr>
-          <w:p>
-            <w:pPr>
-              <w:jc w:val="right"/>
-              <w:spacing w:after="120" w:before="120" w:line="240"/>
-              <w:ind w:firstLine="0" w:left="120" w:right="120"/>
-            </w:pPr>
-            <w:r xmlns:w="http://schemas.openxmlformats.org/wordprocessingml/2006/main" xmlns:wp="http://schemas.openxmlformats.org/drawingml/2006/wordprocessingDrawing" xmlns:r="http://schemas.openxmlformats.org/officeDocument/2006/relationships" xmlns:w14="http://schemas.microsoft.com/office/word/2010/wordml">
-              <w:rPr>
-                <w:rFonts w:ascii="Helvetica" w:hAnsi="Helvetica" w:eastAsia="Helvetica" w:cs="Helvetica"/>
-                <w:sz w:val="22"/>
-                <w:szCs w:val="22"/>
-                <w:color w:val="000000"/>
-              </w:rPr>
-              <w:t xml:space="preserve">582.12</w:t>
-            </w:r>
-          </w:p>
-        </w:tc>
-        <w:tc>
-          <w:tcPr>
-            <w:tcBorders/>
-            <w:shd w:val="clear" w:color="auto" w:fill="FFFFFF"/>
-            <w:tcMar>
-              <w:top w:w="0" w:type="dxa"/>
-              <w:bottom w:w="0" w:type="dxa"/>
-              <w:left w:w="0" w:type="dxa"/>
-              <w:right w:w="0" w:type="dxa"/>
-            </w:tcMar>
-            <w:vAlign w:val="top"/>
-          </w:tcPr>
-          <w:p>
-            <w:pPr>
-              <w:jc w:val="right"/>
-              <w:spacing w:after="120" w:before="120" w:line="240"/>
-              <w:ind w:firstLine="0" w:left="120" w:right="120"/>
-            </w:pPr>
-            <w:r xmlns:w="http://schemas.openxmlformats.org/wordprocessingml/2006/main" xmlns:wp="http://schemas.openxmlformats.org/drawingml/2006/wordprocessingDrawing" xmlns:r="http://schemas.openxmlformats.org/officeDocument/2006/relationships" xmlns:w14="http://schemas.microsoft.com/office/word/2010/wordml">
-              <w:rPr>
-                <w:rFonts w:ascii="Helvetica" w:hAnsi="Helvetica" w:eastAsia="Helvetica" w:cs="Helvetica"/>
-                <w:sz w:val="22"/>
-                <w:szCs w:val="22"/>
-                <w:color w:val="000000"/>
-              </w:rPr>
-              <w:t xml:space="preserve">56.54</w:t>
-            </w:r>
-          </w:p>
-        </w:tc>
-        <w:tc>
-          <w:tcPr>
-            <w:tcBorders/>
-            <w:shd w:val="clear" w:color="auto" w:fill="FFFFFF"/>
-            <w:tcMar>
-              <w:top w:w="0" w:type="dxa"/>
-              <w:bottom w:w="0" w:type="dxa"/>
-              <w:left w:w="0" w:type="dxa"/>
-              <w:right w:w="0" w:type="dxa"/>
-            </w:tcMar>
-            <w:vAlign w:val="top"/>
-          </w:tcPr>
-          <w:p>
-            <w:pPr>
-              <w:jc w:val="right"/>
-              <w:spacing w:after="120" w:before="120" w:line="240"/>
-              <w:ind w:firstLine="0" w:left="120" w:right="120"/>
-            </w:pPr>
-            <w:r xmlns:w="http://schemas.openxmlformats.org/wordprocessingml/2006/main" xmlns:wp="http://schemas.openxmlformats.org/drawingml/2006/wordprocessingDrawing" xmlns:r="http://schemas.openxmlformats.org/officeDocument/2006/relationships" xmlns:w14="http://schemas.microsoft.com/office/word/2010/wordml">
-              <w:rPr>
-                <w:rFonts w:ascii="Helvetica" w:hAnsi="Helvetica" w:eastAsia="Helvetica" w:cs="Helvetica"/>
-                <w:sz w:val="22"/>
-                <w:szCs w:val="22"/>
-                <w:color w:val="000000"/>
-              </w:rPr>
-              <w:t xml:space="preserve">112.11</w:t>
+              <w:t xml:space="preserve">359.00</w:t>
+            </w:r>
+          </w:p>
+        </w:tc>
+        <w:tc>
+          <w:tcPr>
+            <w:tcBorders/>
+            <w:shd w:val="clear" w:color="auto" w:fill="FFFFFF"/>
+            <w:tcMar>
+              <w:top w:w="0" w:type="dxa"/>
+              <w:bottom w:w="0" w:type="dxa"/>
+              <w:left w:w="0" w:type="dxa"/>
+              <w:right w:w="0" w:type="dxa"/>
+            </w:tcMar>
+            <w:vAlign w:val="top"/>
+          </w:tcPr>
+          <w:p>
+            <w:pPr>
+              <w:jc w:val="right"/>
+              <w:spacing w:after="120" w:before="120" w:line="240"/>
+              <w:ind w:firstLine="0" w:left="120" w:right="120"/>
+            </w:pPr>
+            <w:r xmlns:w="http://schemas.openxmlformats.org/wordprocessingml/2006/main" xmlns:wp="http://schemas.openxmlformats.org/drawingml/2006/wordprocessingDrawing" xmlns:r="http://schemas.openxmlformats.org/officeDocument/2006/relationships" xmlns:w14="http://schemas.microsoft.com/office/word/2010/wordml">
+              <w:rPr>
+                <w:rFonts w:ascii="Helvetica" w:hAnsi="Helvetica" w:eastAsia="Helvetica" w:cs="Helvetica"/>
+                <w:sz w:val="22"/>
+                <w:szCs w:val="22"/>
+                <w:color w:val="000000"/>
+              </w:rPr>
+              <w:t xml:space="preserve">1369.77</w:t>
+            </w:r>
+          </w:p>
+        </w:tc>
+        <w:tc>
+          <w:tcPr>
+            <w:tcBorders/>
+            <w:shd w:val="clear" w:color="auto" w:fill="FFFFFF"/>
+            <w:tcMar>
+              <w:top w:w="0" w:type="dxa"/>
+              <w:bottom w:w="0" w:type="dxa"/>
+              <w:left w:w="0" w:type="dxa"/>
+              <w:right w:w="0" w:type="dxa"/>
+            </w:tcMar>
+            <w:vAlign w:val="top"/>
+          </w:tcPr>
+          <w:p>
+            <w:pPr>
+              <w:jc w:val="right"/>
+              <w:spacing w:after="120" w:before="120" w:line="240"/>
+              <w:ind w:firstLine="0" w:left="120" w:right="120"/>
+            </w:pPr>
+            <w:r xmlns:w="http://schemas.openxmlformats.org/wordprocessingml/2006/main" xmlns:wp="http://schemas.openxmlformats.org/drawingml/2006/wordprocessingDrawing" xmlns:r="http://schemas.openxmlformats.org/officeDocument/2006/relationships" xmlns:w14="http://schemas.microsoft.com/office/word/2010/wordml">
+              <w:rPr>
+                <w:rFonts w:ascii="Helvetica" w:hAnsi="Helvetica" w:eastAsia="Helvetica" w:cs="Helvetica"/>
+                <w:sz w:val="22"/>
+                <w:szCs w:val="22"/>
+                <w:color w:val="000000"/>
+              </w:rPr>
+              <w:t xml:space="preserve">466.16</w:t>
+            </w:r>
+          </w:p>
+        </w:tc>
+        <w:tc>
+          <w:tcPr>
+            <w:tcBorders/>
+            <w:shd w:val="clear" w:color="auto" w:fill="FFFFFF"/>
+            <w:tcMar>
+              <w:top w:w="0" w:type="dxa"/>
+              <w:bottom w:w="0" w:type="dxa"/>
+              <w:left w:w="0" w:type="dxa"/>
+              <w:right w:w="0" w:type="dxa"/>
+            </w:tcMar>
+            <w:vAlign w:val="top"/>
+          </w:tcPr>
+          <w:p>
+            <w:pPr>
+              <w:jc w:val="right"/>
+              <w:spacing w:after="120" w:before="120" w:line="240"/>
+              <w:ind w:firstLine="0" w:left="120" w:right="120"/>
+            </w:pPr>
+            <w:r xmlns:w="http://schemas.openxmlformats.org/wordprocessingml/2006/main" xmlns:wp="http://schemas.openxmlformats.org/drawingml/2006/wordprocessingDrawing" xmlns:r="http://schemas.openxmlformats.org/officeDocument/2006/relationships" xmlns:w14="http://schemas.microsoft.com/office/word/2010/wordml">
+              <w:rPr>
+                <w:rFonts w:ascii="Helvetica" w:hAnsi="Helvetica" w:eastAsia="Helvetica" w:cs="Helvetica"/>
+                <w:sz w:val="22"/>
+                <w:szCs w:val="22"/>
+                <w:color w:val="000000"/>
+              </w:rPr>
+              <w:t xml:space="preserve">24.60</w:t>
+            </w:r>
+          </w:p>
+        </w:tc>
+        <w:tc>
+          <w:tcPr>
+            <w:tcBorders/>
+            <w:shd w:val="clear" w:color="auto" w:fill="FFFFFF"/>
+            <w:tcMar>
+              <w:top w:w="0" w:type="dxa"/>
+              <w:bottom w:w="0" w:type="dxa"/>
+              <w:left w:w="0" w:type="dxa"/>
+              <w:right w:w="0" w:type="dxa"/>
+            </w:tcMar>
+            <w:vAlign w:val="top"/>
+          </w:tcPr>
+          <w:p>
+            <w:pPr>
+              <w:jc w:val="right"/>
+              <w:spacing w:after="120" w:before="120" w:line="240"/>
+              <w:ind w:firstLine="0" w:left="120" w:right="120"/>
+            </w:pPr>
+            <w:r xmlns:w="http://schemas.openxmlformats.org/wordprocessingml/2006/main" xmlns:wp="http://schemas.openxmlformats.org/drawingml/2006/wordprocessingDrawing" xmlns:r="http://schemas.openxmlformats.org/officeDocument/2006/relationships" xmlns:w14="http://schemas.microsoft.com/office/word/2010/wordml">
+              <w:rPr>
+                <w:rFonts w:ascii="Helvetica" w:hAnsi="Helvetica" w:eastAsia="Helvetica" w:cs="Helvetica"/>
+                <w:sz w:val="22"/>
+                <w:szCs w:val="22"/>
+                <w:color w:val="000000"/>
+              </w:rPr>
+              <w:t xml:space="preserve">48.38</w:t>
             </w:r>
           </w:p>
         </w:tc>

</xml_diff>